<commit_message>
added comments to a final draft document
</commit_message>
<xml_diff>
--- a/milestones/milestone1/Project proposal-final_draft.docx
+++ b/milestones/milestone1/Project proposal-final_draft.docx
@@ -236,6 +236,9 @@
     <w:p>
       <w:pPr>
         <w:jc w:val="both"/>
+        <w:rPr>
+          <w:strike/>
+        </w:rPr>
       </w:pPr>
       <w:r>
         <w:t xml:space="preserve">An initial challenge towards implementing the segmentation framework would be to train the existing model for </w:t>
@@ -244,8 +247,22 @@
         <w:t xml:space="preserve">detecting the apparel object categories annotated in the fashion training dataset discussed below. It is well known that training models from scratch is often challenging and time consuming. Our methodology would be to use the transfer learning approach using pre-trained weights for the Mask R-CNN model on the COCO dataset [10] and test the accuracy on test images in the fashion dataset. </w:t>
       </w:r>
       <w:r>
+        <w:t xml:space="preserve"> </w:t>
+      </w:r>
+      <w:r>
+        <w:rPr>
+          <w:highlight w:val="green"/>
+        </w:rPr>
+        <w:t>Since the COCO dataset was not trained on fashion-related items, some combination of transfer learning or fine-tuning of weights will be necessary.  We do not anticipate that a full retraining of the model will be necessary.</w:t>
+      </w:r>
+      <w:r>
+        <w:t xml:space="preserve">  </w:t>
+      </w:r>
+      <w:proofErr w:type="gramStart"/>
+      <w:r>
         <w:t>{</w:t>
       </w:r>
+      <w:proofErr w:type="gramEnd"/>
       <w:r>
         <w:rPr>
           <w:color w:val="000000"/>
@@ -263,15 +280,22 @@
         <w:t xml:space="preserve"> </w:t>
       </w:r>
       <w:r>
+        <w:rPr>
+          <w:strike/>
+        </w:rPr>
         <w:t xml:space="preserve">In the likely event that the accuracy for the retrained model is not desirable, we will attempt to train the model </w:t>
       </w:r>
       <w:r>
         <w:rPr>
           <w:b/>
+          <w:strike/>
         </w:rPr>
         <w:t>using scratch weights</w:t>
       </w:r>
       <w:r>
+        <w:rPr>
+          <w:strike/>
+        </w:rPr>
         <w:t xml:space="preserve"> on the dataset. </w:t>
       </w:r>
     </w:p>
@@ -332,8 +356,15 @@
     <w:p>
       <w:pPr>
         <w:jc w:val="both"/>
-      </w:pPr>
-      <w:r>
+        <w:rPr>
+          <w:i/>
+        </w:rPr>
+      </w:pPr>
+      <w:r>
+        <w:rPr>
+          <w:i/>
+          <w:highlight w:val="yellow"/>
+        </w:rPr>
         <w:t>NOTE: this comment was tasks 2a – a revision here should be revised there as well.</w:t>
       </w:r>
     </w:p>
@@ -347,7 +378,87 @@
         <w:jc w:val="both"/>
       </w:pPr>
       <w:r>
-        <w:t>The secondary task of this project would be to implement a suggestion algorithm which leverages the object classification and segmentation information generated from the framework discussed above on input images to provide automated product recommendations. One such possible suggestion algorithm might work as described below:</w:t>
+        <w:rPr>
+          <w:highlight w:val="green"/>
+        </w:rPr>
+        <w:t xml:space="preserve">Although Mask RCNN is the primary focus, we intend to compare and contrast this with other segmentation architectures (e.g. – FCN, </w:t>
+      </w:r>
+      <w:proofErr w:type="spellStart"/>
+      <w:r>
+        <w:rPr>
+          <w:highlight w:val="green"/>
+        </w:rPr>
+        <w:t>PSPNet</w:t>
+      </w:r>
+      <w:proofErr w:type="spellEnd"/>
+      <w:r>
+        <w:rPr>
+          <w:highlight w:val="green"/>
+        </w:rPr>
+        <w:t xml:space="preserve">, </w:t>
+      </w:r>
+      <w:proofErr w:type="spellStart"/>
+      <w:r>
+        <w:rPr>
+          <w:highlight w:val="green"/>
+        </w:rPr>
+        <w:t>UNet</w:t>
+      </w:r>
+      <w:proofErr w:type="spellEnd"/>
+      <w:r>
+        <w:rPr>
+          <w:highlight w:val="green"/>
+        </w:rPr>
+        <w:t>).</w:t>
+      </w:r>
+    </w:p>
+    <w:p>
+      <w:pPr>
+        <w:jc w:val="both"/>
+      </w:pPr>
+    </w:p>
+    <w:p>
+      <w:pPr>
+        <w:jc w:val="both"/>
+        <w:rPr>
+          <w:b/>
+          <w:highlight w:val="green"/>
+        </w:rPr>
+      </w:pPr>
+      <w:bookmarkStart w:id="0" w:name="_GoBack"/>
+      <w:r>
+        <w:rPr>
+          <w:b/>
+          <w:highlight w:val="green"/>
+        </w:rPr>
+        <w:t>Follow-On Project</w:t>
+      </w:r>
+    </w:p>
+    <w:bookmarkEnd w:id="0"/>
+    <w:p>
+      <w:pPr>
+        <w:jc w:val="both"/>
+      </w:pPr>
+      <w:r>
+        <w:rPr>
+          <w:highlight w:val="green"/>
+        </w:rPr>
+        <w:t>Once the segmentation effort has been complete, the application of the segmented images can be applied to a fashion recommendation model.  This is out-of-scope for this effort.</w:t>
+      </w:r>
+      <w:r>
+        <w:rPr>
+          <w:highlight w:val="green"/>
+        </w:rPr>
+        <w:t xml:space="preserve">  Such a project would </w:t>
+      </w:r>
+      <w:r>
+        <w:rPr>
+          <w:strike/>
+        </w:rPr>
+        <w:t>The secondary task of this project would be to</w:t>
+      </w:r>
+      <w:r>
+        <w:t xml:space="preserve"> implement a suggestion algorithm which leverages the object classification and segmentation information generated from the framework discussed above on input images to provide automated product recommendations. One such possible suggestion algorithm might work as described below:</w:t>
       </w:r>
     </w:p>
     <w:p>
@@ -432,6 +543,7 @@
         </w:rPr>
       </w:pPr>
       <w:r>
+        <w:lastRenderedPageBreak/>
         <w:t>{</w:t>
       </w:r>
       <w:r>
@@ -521,7 +633,6 @@
         <w:jc w:val="both"/>
       </w:pPr>
       <w:r>
-        <w:lastRenderedPageBreak/>
         <w:t xml:space="preserve">The dataset used for training and testing will be sourced from the Kaggle project that presented a fashion segmentation challenge [7].  The dataset includes ~50K training images and ~ 3K test images. Each image has been annotated to include main apparel objects e.g. jackets, shirts, </w:t>
       </w:r>
       <w:proofErr w:type="spellStart"/>
@@ -2239,6 +2350,7 @@
                 <w:sz w:val="20"/>
                 <w:szCs w:val="20"/>
               </w:rPr>
+              <w:lastRenderedPageBreak/>
               <w:t>4.a</w:t>
             </w:r>
           </w:p>
@@ -2901,7 +3013,6 @@
                 <w:sz w:val="20"/>
                 <w:szCs w:val="20"/>
               </w:rPr>
-              <w:lastRenderedPageBreak/>
               <w:t>6.b</w:t>
             </w:r>
           </w:p>
@@ -3259,12 +3370,7 @@
         <w:t xml:space="preserve"> </w:t>
       </w:r>
       <w:r>
-        <w:t>Once this is achie</w:t>
-      </w:r>
-      <w:bookmarkStart w:id="0" w:name="_GoBack"/>
-      <w:bookmarkEnd w:id="0"/>
-      <w:r>
-        <w:t xml:space="preserve">ved, we will attempt to use the same model towards segmenting scene-based images </w:t>
+        <w:t xml:space="preserve">Once this is achieved, we will attempt to use the same model towards segmenting scene-based images </w:t>
       </w:r>
       <w:proofErr w:type="spellStart"/>
       <w:r>
@@ -3420,6 +3526,7 @@
     </w:p>
     <w:p>
       <w:r>
+        <w:lastRenderedPageBreak/>
         <w:t xml:space="preserve">[5] </w:t>
       </w:r>
       <w:proofErr w:type="spellStart"/>
@@ -3538,7 +3645,6 @@
     </w:p>
     <w:p>
       <w:r>
-        <w:lastRenderedPageBreak/>
         <w:t xml:space="preserve">[9] He, K., </w:t>
       </w:r>
       <w:proofErr w:type="spellStart"/>

</xml_diff>

<commit_message>
train updates and EDA updates
</commit_message>
<xml_diff>
--- a/milestones/milestone1/Project proposal-final_draft.docx
+++ b/milestones/milestone1/Project proposal-final_draft.docx
@@ -42,8 +42,10 @@
           <w:sz w:val="36"/>
           <w:szCs w:val="36"/>
         </w:rPr>
-        <w:t>Content-aware fashion recommender</w:t>
-      </w:r>
+        <w:t>Instance Segmentation for Fashion Apparel</w:t>
+      </w:r>
+      <w:bookmarkStart w:id="0" w:name="_GoBack"/>
+      <w:bookmarkEnd w:id="0"/>
     </w:p>
     <w:p>
       <w:pPr>
@@ -236,371 +238,74 @@
     <w:p>
       <w:pPr>
         <w:jc w:val="both"/>
-        <w:rPr>
-          <w:strike/>
-        </w:rPr>
       </w:pPr>
       <w:r>
         <w:t xml:space="preserve">An initial challenge towards implementing the segmentation framework would be to train the existing model for </w:t>
       </w:r>
       <w:r>
-        <w:t xml:space="preserve">detecting the apparel object categories annotated in the fashion training dataset discussed below. It is well known that training models from scratch is often challenging and time consuming. Our methodology would be to use the transfer learning approach using pre-trained weights for the Mask R-CNN model on the COCO dataset [10] and test the accuracy on test images in the fashion dataset. </w:t>
+        <w:t xml:space="preserve">detecting the apparel object categories annotated in the fashion training dataset discussed below. It is well known that training models from scratch is often challenging and time consuming. Our methodology would be to use the transfer learning approach using pre-trained weights for the Mask R-CNN model on the COCO dataset [10] and test the accuracy on test images in the fashion </w:t>
+      </w:r>
+      <w:r>
+        <w:t xml:space="preserve">dataset. </w:t>
       </w:r>
       <w:r>
         <w:t xml:space="preserve"> </w:t>
       </w:r>
       <w:r>
-        <w:rPr>
-          <w:highlight w:val="green"/>
-        </w:rPr>
-        <w:t>Since the COCO dataset was not trained on fashion-related items, some combination of transfer learning or fine-tuning of weights will be necessary.  We do not anticipate that a full retraining of the model will be necessary.</w:t>
-      </w:r>
-      <w:r>
-        <w:t xml:space="preserve">  </w:t>
-      </w:r>
-      <w:proofErr w:type="gramStart"/>
-      <w:r>
-        <w:t>{</w:t>
-      </w:r>
-      <w:proofErr w:type="gramEnd"/>
-      <w:r>
-        <w:rPr>
-          <w:color w:val="000000"/>
-          <w:highlight w:val="yellow"/>
-          <w:lang w:val="en-US"/>
-        </w:rPr>
-        <w:t>transfer learning is often successful if the network has been trained on similar categories as the test set you are interested in. Fine-tuning is a technique to modify the weights a bit to fit to the test distribution and is worth thinking about</w:t>
-      </w:r>
-      <w:proofErr w:type="gramStart"/>
-      <w:r>
-        <w:t>} .</w:t>
-      </w:r>
-      <w:proofErr w:type="gramEnd"/>
-      <w:r>
-        <w:t xml:space="preserve"> </w:t>
-      </w:r>
-      <w:r>
-        <w:rPr>
-          <w:strike/>
-        </w:rPr>
-        <w:t xml:space="preserve">In the likely event that the accuracy for the retrained model is not desirable, we will attempt to train the model </w:t>
-      </w:r>
-      <w:r>
-        <w:rPr>
-          <w:b/>
-          <w:strike/>
-        </w:rPr>
-        <w:t>using scratch weights</w:t>
-      </w:r>
-      <w:r>
-        <w:rPr>
-          <w:strike/>
-        </w:rPr>
-        <w:t xml:space="preserve"> on the dataset. </w:t>
+        <w:t xml:space="preserve">Since the COCO dataset was not trained on fashion-related items, some combination of transfer learning </w:t>
+      </w:r>
+      <w:r>
+        <w:t>and</w:t>
+      </w:r>
+      <w:r>
+        <w:t xml:space="preserve"> fine-tuning of weights will be necessary.  We do not anticipate that a full retraining of the model will be </w:t>
+      </w:r>
+      <w:r>
+        <w:t>required</w:t>
+      </w:r>
+      <w:r>
+        <w:t xml:space="preserve">.  </w:t>
       </w:r>
     </w:p>
     <w:p>
       <w:pPr>
         <w:jc w:val="both"/>
       </w:pPr>
-      <w:r>
-        <w:t>{</w:t>
-      </w:r>
-      <w:r>
-        <w:rPr>
-          <w:color w:val="000000"/>
-          <w:highlight w:val="yellow"/>
-          <w:lang w:val="en-US"/>
-        </w:rPr>
-        <w:t>I would suggest finding some existing architectures for segmentation that have worked on similar problems. Some that come to mind are the FCN/</w:t>
+    </w:p>
+    <w:p>
+      <w:pPr>
+        <w:jc w:val="both"/>
+      </w:pPr>
+      <w:r>
+        <w:t>Although Mask RCNN is the primary focus, we intend</w:t>
+      </w:r>
+      <w:r>
+        <w:t>, time permitting,</w:t>
+      </w:r>
+      <w:r>
+        <w:t xml:space="preserve"> to compare and contrast this with other segmentation architectures (e.g. – FCN, </w:t>
       </w:r>
       <w:proofErr w:type="spellStart"/>
       <w:r>
-        <w:rPr>
-          <w:color w:val="000000"/>
-          <w:highlight w:val="yellow"/>
-          <w:lang w:val="en-US"/>
-        </w:rPr>
         <w:t>PSPNet</w:t>
       </w:r>
       <w:proofErr w:type="spellEnd"/>
       <w:r>
-        <w:rPr>
-          <w:color w:val="000000"/>
-          <w:highlight w:val="yellow"/>
-          <w:lang w:val="en-US"/>
-        </w:rPr>
-        <w:t>/</w:t>
+        <w:t xml:space="preserve">, </w:t>
       </w:r>
       <w:proofErr w:type="spellStart"/>
       <w:r>
-        <w:rPr>
-          <w:color w:val="000000"/>
-          <w:highlight w:val="yellow"/>
-          <w:lang w:val="en-US"/>
-        </w:rPr>
         <w:t>UNet</w:t>
       </w:r>
       <w:proofErr w:type="spellEnd"/>
       <w:r>
-        <w:rPr>
-          <w:color w:val="000000"/>
-          <w:lang w:val="en-US"/>
-        </w:rPr>
-        <w:t>.</w:t>
-      </w:r>
-      <w:r>
-        <w:t>}</w:t>
+        <w:t>).</w:t>
       </w:r>
     </w:p>
     <w:p>
       <w:pPr>
         <w:jc w:val="both"/>
-        <w:rPr>
-          <w:i/>
-        </w:rPr>
-      </w:pPr>
-      <w:r>
-        <w:rPr>
-          <w:i/>
-          <w:highlight w:val="yellow"/>
-        </w:rPr>
-        <w:t>NOTE: this comment was tasks 2a – a revision here should be revised there as well.</w:t>
-      </w:r>
-    </w:p>
-    <w:p>
-      <w:pPr>
-        <w:jc w:val="both"/>
-      </w:pPr>
-    </w:p>
-    <w:p>
-      <w:pPr>
-        <w:jc w:val="both"/>
-      </w:pPr>
-      <w:r>
-        <w:rPr>
-          <w:highlight w:val="green"/>
-        </w:rPr>
-        <w:t xml:space="preserve">Although Mask RCNN is the primary focus, we intend to compare and contrast this with other segmentation architectures (e.g. – FCN, </w:t>
-      </w:r>
-      <w:proofErr w:type="spellStart"/>
-      <w:r>
-        <w:rPr>
-          <w:highlight w:val="green"/>
-        </w:rPr>
-        <w:t>PSPNet</w:t>
-      </w:r>
-      <w:proofErr w:type="spellEnd"/>
-      <w:r>
-        <w:rPr>
-          <w:highlight w:val="green"/>
-        </w:rPr>
-        <w:t xml:space="preserve">, </w:t>
-      </w:r>
-      <w:proofErr w:type="spellStart"/>
-      <w:r>
-        <w:rPr>
-          <w:highlight w:val="green"/>
-        </w:rPr>
-        <w:t>UNet</w:t>
-      </w:r>
-      <w:proofErr w:type="spellEnd"/>
-      <w:r>
-        <w:rPr>
-          <w:highlight w:val="green"/>
-        </w:rPr>
-        <w:t>).</w:t>
-      </w:r>
-    </w:p>
-    <w:p>
-      <w:pPr>
-        <w:jc w:val="both"/>
-      </w:pPr>
-    </w:p>
-    <w:p>
-      <w:pPr>
-        <w:jc w:val="both"/>
-        <w:rPr>
-          <w:b/>
-          <w:highlight w:val="green"/>
-        </w:rPr>
-      </w:pPr>
-      <w:bookmarkStart w:id="0" w:name="_GoBack"/>
-      <w:r>
-        <w:rPr>
-          <w:b/>
-          <w:highlight w:val="green"/>
-        </w:rPr>
-        <w:t>Follow-On Project</w:t>
-      </w:r>
-    </w:p>
-    <w:bookmarkEnd w:id="0"/>
-    <w:p>
-      <w:pPr>
-        <w:jc w:val="both"/>
-      </w:pPr>
-      <w:r>
-        <w:rPr>
-          <w:highlight w:val="green"/>
-        </w:rPr>
-        <w:t>Once the segmentation effort has been complete, the application of the segmented images can be applied to a fashion recommendation model.  This is out-of-scope for this effort.</w:t>
-      </w:r>
-      <w:r>
-        <w:rPr>
-          <w:highlight w:val="green"/>
-        </w:rPr>
-        <w:t xml:space="preserve">  Such a project would </w:t>
-      </w:r>
-      <w:r>
-        <w:rPr>
-          <w:strike/>
-        </w:rPr>
-        <w:t>The secondary task of this project would be to</w:t>
-      </w:r>
-      <w:r>
-        <w:t xml:space="preserve"> implement a suggestion algorithm which leverages the object classification and segmentation information generated from the framework discussed above on input images to provide automated product recommendations. One such possible suggestion algorithm might work as described below:</w:t>
-      </w:r>
-    </w:p>
-    <w:p>
-      <w:pPr>
-        <w:jc w:val="both"/>
-      </w:pPr>
-      <w:r>
-        <w:tab/>
-      </w:r>
-    </w:p>
-    <w:p>
-      <w:pPr>
-        <w:tabs>
-          <w:tab w:val="left" w:pos="560"/>
-          <w:tab w:val="left" w:pos="1120"/>
-          <w:tab w:val="left" w:pos="1680"/>
-          <w:tab w:val="left" w:pos="2240"/>
-          <w:tab w:val="left" w:pos="2800"/>
-          <w:tab w:val="left" w:pos="3360"/>
-          <w:tab w:val="left" w:pos="3920"/>
-          <w:tab w:val="left" w:pos="4480"/>
-          <w:tab w:val="left" w:pos="5040"/>
-          <w:tab w:val="left" w:pos="5600"/>
-          <w:tab w:val="left" w:pos="6160"/>
-          <w:tab w:val="left" w:pos="6720"/>
-        </w:tabs>
-        <w:autoSpaceDE w:val="0"/>
-        <w:autoSpaceDN w:val="0"/>
-        <w:adjustRightInd w:val="0"/>
-        <w:spacing w:line="240" w:lineRule="auto"/>
-      </w:pPr>
-      <w:r>
-        <w:t>Given an image set describing the inventory of owned apparel by an individual, user feeds in a query image for an apparel which is a member of the inventory set OR a completely new apparel object. The recommendation algorithm will attempt to classify and segment the apparel object and search within the inventory set for a complementary apparel object which matches the query object. e.g. User provides a query image of a white shirt, recommendation algorithm searches through the inventory and recommends pants, shoes, hats and other apparels which match the shirt based on attributes such as color or size.</w:t>
-      </w:r>
-    </w:p>
-    <w:p>
-      <w:pPr>
-        <w:tabs>
-          <w:tab w:val="left" w:pos="560"/>
-          <w:tab w:val="left" w:pos="1120"/>
-          <w:tab w:val="left" w:pos="1680"/>
-          <w:tab w:val="left" w:pos="2240"/>
-          <w:tab w:val="left" w:pos="2800"/>
-          <w:tab w:val="left" w:pos="3360"/>
-          <w:tab w:val="left" w:pos="3920"/>
-          <w:tab w:val="left" w:pos="4480"/>
-          <w:tab w:val="left" w:pos="5040"/>
-          <w:tab w:val="left" w:pos="5600"/>
-          <w:tab w:val="left" w:pos="6160"/>
-          <w:tab w:val="left" w:pos="6720"/>
-        </w:tabs>
-        <w:autoSpaceDE w:val="0"/>
-        <w:autoSpaceDN w:val="0"/>
-        <w:adjustRightInd w:val="0"/>
-        <w:spacing w:line="240" w:lineRule="auto"/>
-      </w:pPr>
-    </w:p>
-    <w:p>
-      <w:pPr>
-        <w:tabs>
-          <w:tab w:val="left" w:pos="560"/>
-          <w:tab w:val="left" w:pos="1120"/>
-          <w:tab w:val="left" w:pos="1680"/>
-          <w:tab w:val="left" w:pos="2240"/>
-          <w:tab w:val="left" w:pos="2800"/>
-          <w:tab w:val="left" w:pos="3360"/>
-          <w:tab w:val="left" w:pos="3920"/>
-          <w:tab w:val="left" w:pos="4480"/>
-          <w:tab w:val="left" w:pos="5040"/>
-          <w:tab w:val="left" w:pos="5600"/>
-          <w:tab w:val="left" w:pos="6160"/>
-          <w:tab w:val="left" w:pos="6720"/>
-        </w:tabs>
-        <w:autoSpaceDE w:val="0"/>
-        <w:autoSpaceDN w:val="0"/>
-        <w:adjustRightInd w:val="0"/>
-        <w:spacing w:line="240" w:lineRule="auto"/>
-        <w:rPr>
-          <w:color w:val="000000"/>
-          <w:highlight w:val="yellow"/>
-          <w:lang w:val="en-US"/>
-        </w:rPr>
-      </w:pPr>
-      <w:r>
-        <w:lastRenderedPageBreak/>
-        <w:t>{</w:t>
-      </w:r>
-      <w:r>
-        <w:rPr>
-          <w:color w:val="000000"/>
-          <w:highlight w:val="yellow"/>
-          <w:lang w:val="en-US"/>
-        </w:rPr>
-        <w:t>This sounds interesting but quite ambitious. Are you aware of any existing methods that achieve this?</w:t>
-      </w:r>
-    </w:p>
-    <w:p>
-      <w:pPr>
-        <w:jc w:val="both"/>
-      </w:pPr>
-      <w:r>
-        <w:rPr>
-          <w:color w:val="000000"/>
-          <w:highlight w:val="yellow"/>
-          <w:lang w:val="en-US"/>
-        </w:rPr>
-        <w:t>Even the segmentation aspect might be challenging</w:t>
-      </w:r>
-      <w:r>
-        <w:rPr>
-          <w:color w:val="000000"/>
-          <w:lang w:val="en-US"/>
-        </w:rPr>
-        <w:t>!</w:t>
-      </w:r>
-      <w:r>
-        <w:t>}</w:t>
-      </w:r>
-    </w:p>
-    <w:p>
-      <w:pPr>
-        <w:jc w:val="both"/>
-      </w:pPr>
-    </w:p>
-    <w:p>
-      <w:pPr>
-        <w:jc w:val="both"/>
-      </w:pPr>
-      <w:r>
-        <w:t>{</w:t>
-      </w:r>
-      <w:r>
-        <w:rPr>
-          <w:color w:val="000000"/>
-          <w:highlight w:val="yellow"/>
-          <w:lang w:val="en-US"/>
-        </w:rPr>
-        <w:t>This might be done in practice using feature vectors obtained from deep neural nets and comparing them using a metric such as cosine distance. There are other ways as well, I'll leave that up to you.</w:t>
-      </w:r>
-      <w:r>
-        <w:t>}</w:t>
-      </w:r>
+      </w:pPr>
     </w:p>
     <w:p>
       <w:pPr>
@@ -738,7 +443,7 @@
         </w:trPr>
         <w:tc>
           <w:tcPr>
-            <w:tcW w:w="678" w:type="dxa"/>
+            <w:tcW w:w="679" w:type="dxa"/>
             <w:shd w:val="clear" w:color="auto" w:fill="auto"/>
             <w:tcMar>
               <w:top w:w="100" w:type="dxa"/>
@@ -895,7 +600,7 @@
         </w:trPr>
         <w:tc>
           <w:tcPr>
-            <w:tcW w:w="678" w:type="dxa"/>
+            <w:tcW w:w="679" w:type="dxa"/>
             <w:shd w:val="clear" w:color="auto" w:fill="auto"/>
             <w:tcMar>
               <w:top w:w="100" w:type="dxa"/>
@@ -1043,7 +748,7 @@
       <w:tr>
         <w:tc>
           <w:tcPr>
-            <w:tcW w:w="678" w:type="dxa"/>
+            <w:tcW w:w="679" w:type="dxa"/>
             <w:shd w:val="clear" w:color="auto" w:fill="auto"/>
             <w:tcMar>
               <w:top w:w="100" w:type="dxa"/>
@@ -1155,7 +860,7 @@
       <w:tr>
         <w:tc>
           <w:tcPr>
-            <w:tcW w:w="678" w:type="dxa"/>
+            <w:tcW w:w="679" w:type="dxa"/>
             <w:shd w:val="clear" w:color="auto" w:fill="D9D9D9"/>
             <w:tcMar>
               <w:top w:w="100" w:type="dxa"/>
@@ -1294,7 +999,7 @@
       <w:tr>
         <w:tc>
           <w:tcPr>
-            <w:tcW w:w="678" w:type="dxa"/>
+            <w:tcW w:w="679" w:type="dxa"/>
             <w:shd w:val="clear" w:color="auto" w:fill="auto"/>
             <w:tcMar>
               <w:top w:w="100" w:type="dxa"/>
@@ -1326,6 +1031,7 @@
                 <w:sz w:val="20"/>
                 <w:szCs w:val="20"/>
               </w:rPr>
+              <w:lastRenderedPageBreak/>
               <w:t>2.a</w:t>
             </w:r>
           </w:p>
@@ -1362,7 +1068,21 @@
                 <w:sz w:val="20"/>
                 <w:szCs w:val="20"/>
               </w:rPr>
-              <w:t xml:space="preserve">Using pre-trained weights for segmentation and testing </w:t>
+              <w:t>Using pre-trained weights</w:t>
+            </w:r>
+            <w:r>
+              <w:rPr>
+                <w:sz w:val="20"/>
+                <w:szCs w:val="20"/>
+              </w:rPr>
+              <w:t xml:space="preserve"> and fine-tuning</w:t>
+            </w:r>
+            <w:r>
+              <w:rPr>
+                <w:sz w:val="20"/>
+                <w:szCs w:val="20"/>
+              </w:rPr>
+              <w:t xml:space="preserve"> for segmentation and testing </w:t>
             </w:r>
           </w:p>
         </w:tc>
@@ -1442,7 +1162,7 @@
       <w:tr>
         <w:tc>
           <w:tcPr>
-            <w:tcW w:w="678" w:type="dxa"/>
+            <w:tcW w:w="679" w:type="dxa"/>
             <w:shd w:val="clear" w:color="auto" w:fill="auto"/>
             <w:tcMar>
               <w:top w:w="100" w:type="dxa"/>
@@ -1510,7 +1230,7 @@
                 <w:sz w:val="20"/>
                 <w:szCs w:val="20"/>
               </w:rPr>
-              <w:t>Exploring training using scratch weights</w:t>
+              <w:t>Final Model Selection</w:t>
             </w:r>
           </w:p>
         </w:tc>
@@ -1546,7 +1266,7 @@
                 <w:sz w:val="20"/>
                 <w:szCs w:val="20"/>
               </w:rPr>
-              <w:t>11/4 - 11/17</w:t>
+              <w:t>11/17</w:t>
             </w:r>
           </w:p>
         </w:tc>
@@ -1582,7 +1302,7 @@
                 <w:sz w:val="20"/>
                 <w:szCs w:val="20"/>
               </w:rPr>
-              <w:t>Mark</w:t>
+              <w:t>Team</w:t>
             </w:r>
           </w:p>
         </w:tc>
@@ -1590,7 +1310,153 @@
       <w:tr>
         <w:tc>
           <w:tcPr>
-            <w:tcW w:w="678" w:type="dxa"/>
+            <w:tcW w:w="679" w:type="dxa"/>
+            <w:shd w:val="clear" w:color="auto" w:fill="CCCCCC"/>
+            <w:tcMar>
+              <w:top w:w="100" w:type="dxa"/>
+              <w:left w:w="100" w:type="dxa"/>
+              <w:bottom w:w="100" w:type="dxa"/>
+              <w:right w:w="100" w:type="dxa"/>
+            </w:tcMar>
+          </w:tcPr>
+          <w:p>
+            <w:pPr>
+              <w:widowControl w:val="0"/>
+              <w:pBdr>
+                <w:top w:val="nil"/>
+                <w:left w:val="nil"/>
+                <w:bottom w:val="nil"/>
+                <w:right w:val="nil"/>
+                <w:between w:val="nil"/>
+              </w:pBdr>
+              <w:spacing w:line="240" w:lineRule="auto"/>
+              <w:rPr>
+                <w:b/>
+                <w:sz w:val="20"/>
+                <w:szCs w:val="20"/>
+              </w:rPr>
+            </w:pPr>
+            <w:r>
+              <w:rPr>
+                <w:b/>
+                <w:sz w:val="20"/>
+                <w:szCs w:val="20"/>
+              </w:rPr>
+              <w:t xml:space="preserve">3 </w:t>
+            </w:r>
+          </w:p>
+        </w:tc>
+        <w:tc>
+          <w:tcPr>
+            <w:tcW w:w="4576" w:type="dxa"/>
+            <w:shd w:val="clear" w:color="auto" w:fill="CCCCCC"/>
+            <w:tcMar>
+              <w:top w:w="100" w:type="dxa"/>
+              <w:left w:w="100" w:type="dxa"/>
+              <w:bottom w:w="100" w:type="dxa"/>
+              <w:right w:w="100" w:type="dxa"/>
+            </w:tcMar>
+          </w:tcPr>
+          <w:p>
+            <w:pPr>
+              <w:widowControl w:val="0"/>
+              <w:pBdr>
+                <w:top w:val="nil"/>
+                <w:left w:val="nil"/>
+                <w:bottom w:val="nil"/>
+                <w:right w:val="nil"/>
+                <w:between w:val="nil"/>
+              </w:pBdr>
+              <w:spacing w:line="240" w:lineRule="auto"/>
+              <w:rPr>
+                <w:b/>
+                <w:sz w:val="20"/>
+                <w:szCs w:val="20"/>
+              </w:rPr>
+            </w:pPr>
+            <w:r>
+              <w:rPr>
+                <w:b/>
+                <w:sz w:val="20"/>
+                <w:szCs w:val="20"/>
+              </w:rPr>
+              <w:t>Using trained model for segmenting image</w:t>
+            </w:r>
+          </w:p>
+        </w:tc>
+        <w:tc>
+          <w:tcPr>
+            <w:tcW w:w="2115" w:type="dxa"/>
+            <w:shd w:val="clear" w:color="auto" w:fill="CCCCCC"/>
+            <w:tcMar>
+              <w:top w:w="100" w:type="dxa"/>
+              <w:left w:w="100" w:type="dxa"/>
+              <w:bottom w:w="100" w:type="dxa"/>
+              <w:right w:w="100" w:type="dxa"/>
+            </w:tcMar>
+          </w:tcPr>
+          <w:p>
+            <w:pPr>
+              <w:widowControl w:val="0"/>
+              <w:pBdr>
+                <w:top w:val="nil"/>
+                <w:left w:val="nil"/>
+                <w:bottom w:val="nil"/>
+                <w:right w:val="nil"/>
+                <w:between w:val="nil"/>
+              </w:pBdr>
+              <w:spacing w:line="240" w:lineRule="auto"/>
+              <w:rPr>
+                <w:b/>
+                <w:sz w:val="20"/>
+                <w:szCs w:val="20"/>
+              </w:rPr>
+            </w:pPr>
+            <w:r>
+              <w:rPr>
+                <w:b/>
+                <w:sz w:val="20"/>
+                <w:szCs w:val="20"/>
+              </w:rPr>
+              <w:t>11/10 - 11/30</w:t>
+            </w:r>
+          </w:p>
+        </w:tc>
+        <w:tc>
+          <w:tcPr>
+            <w:tcW w:w="1995" w:type="dxa"/>
+            <w:shd w:val="clear" w:color="auto" w:fill="CCCCCC"/>
+            <w:tcMar>
+              <w:top w:w="100" w:type="dxa"/>
+              <w:left w:w="100" w:type="dxa"/>
+              <w:bottom w:w="100" w:type="dxa"/>
+              <w:right w:w="100" w:type="dxa"/>
+            </w:tcMar>
+          </w:tcPr>
+          <w:p>
+            <w:pPr>
+              <w:widowControl w:val="0"/>
+              <w:pBdr>
+                <w:top w:val="nil"/>
+                <w:left w:val="nil"/>
+                <w:bottom w:val="nil"/>
+                <w:right w:val="nil"/>
+                <w:between w:val="nil"/>
+              </w:pBdr>
+              <w:spacing w:line="240" w:lineRule="auto"/>
+              <w:rPr>
+                <w:b/>
+                <w:sz w:val="20"/>
+                <w:szCs w:val="20"/>
+              </w:rPr>
+            </w:pPr>
+          </w:p>
+        </w:tc>
+      </w:tr>
+      <w:tr>
+        <w:tc>
+          <w:tcPr>
+            <w:tcW w:w="679" w:type="dxa"/>
             <w:shd w:val="clear" w:color="auto" w:fill="auto"/>
             <w:tcMar>
               <w:top w:w="100" w:type="dxa"/>
@@ -1622,7 +1488,7 @@
                 <w:sz w:val="20"/>
                 <w:szCs w:val="20"/>
               </w:rPr>
-              <w:t>2.b</w:t>
+              <w:t>3. a</w:t>
             </w:r>
           </w:p>
         </w:tc>
@@ -1658,7 +1524,7 @@
                 <w:sz w:val="20"/>
                 <w:szCs w:val="20"/>
               </w:rPr>
-              <w:t>Final Model Selection</w:t>
+              <w:t>Product based segmentation (single objects in images)</w:t>
             </w:r>
           </w:p>
         </w:tc>
@@ -1694,7 +1560,7 @@
                 <w:sz w:val="20"/>
                 <w:szCs w:val="20"/>
               </w:rPr>
-              <w:t>11/17</w:t>
+              <w:t>11/10 - 11/24</w:t>
             </w:r>
           </w:p>
         </w:tc>
@@ -1730,7 +1596,7 @@
                 <w:sz w:val="20"/>
                 <w:szCs w:val="20"/>
               </w:rPr>
-              <w:t>Team</w:t>
+              <w:t xml:space="preserve"> An</w:t>
             </w:r>
           </w:p>
         </w:tc>
@@ -1738,7 +1604,155 @@
       <w:tr>
         <w:tc>
           <w:tcPr>
-            <w:tcW w:w="678" w:type="dxa"/>
+            <w:tcW w:w="679" w:type="dxa"/>
+            <w:shd w:val="clear" w:color="auto" w:fill="auto"/>
+            <w:tcMar>
+              <w:top w:w="100" w:type="dxa"/>
+              <w:left w:w="100" w:type="dxa"/>
+              <w:bottom w:w="100" w:type="dxa"/>
+              <w:right w:w="100" w:type="dxa"/>
+            </w:tcMar>
+          </w:tcPr>
+          <w:p>
+            <w:pPr>
+              <w:widowControl w:val="0"/>
+              <w:pBdr>
+                <w:top w:val="nil"/>
+                <w:left w:val="nil"/>
+                <w:bottom w:val="nil"/>
+                <w:right w:val="nil"/>
+                <w:between w:val="nil"/>
+              </w:pBdr>
+              <w:spacing w:line="240" w:lineRule="auto"/>
+              <w:rPr>
+                <w:b/>
+                <w:sz w:val="20"/>
+                <w:szCs w:val="20"/>
+              </w:rPr>
+            </w:pPr>
+            <w:r>
+              <w:rPr>
+                <w:b/>
+                <w:sz w:val="20"/>
+                <w:szCs w:val="20"/>
+              </w:rPr>
+              <w:t xml:space="preserve">3.b </w:t>
+            </w:r>
+          </w:p>
+        </w:tc>
+        <w:tc>
+          <w:tcPr>
+            <w:tcW w:w="4576" w:type="dxa"/>
+            <w:shd w:val="clear" w:color="auto" w:fill="auto"/>
+            <w:tcMar>
+              <w:top w:w="100" w:type="dxa"/>
+              <w:left w:w="100" w:type="dxa"/>
+              <w:bottom w:w="100" w:type="dxa"/>
+              <w:right w:w="100" w:type="dxa"/>
+            </w:tcMar>
+          </w:tcPr>
+          <w:p>
+            <w:pPr>
+              <w:widowControl w:val="0"/>
+              <w:pBdr>
+                <w:top w:val="nil"/>
+                <w:left w:val="nil"/>
+                <w:bottom w:val="nil"/>
+                <w:right w:val="nil"/>
+                <w:between w:val="nil"/>
+              </w:pBdr>
+              <w:spacing w:line="240" w:lineRule="auto"/>
+              <w:rPr>
+                <w:sz w:val="20"/>
+                <w:szCs w:val="20"/>
+              </w:rPr>
+            </w:pPr>
+            <w:r>
+              <w:rPr>
+                <w:sz w:val="20"/>
+                <w:szCs w:val="20"/>
+              </w:rPr>
+              <w:t>Scene based segmentation (multiple objects in images)</w:t>
+            </w:r>
+          </w:p>
+        </w:tc>
+        <w:tc>
+          <w:tcPr>
+            <w:tcW w:w="2115" w:type="dxa"/>
+            <w:shd w:val="clear" w:color="auto" w:fill="auto"/>
+            <w:tcMar>
+              <w:top w:w="100" w:type="dxa"/>
+              <w:left w:w="100" w:type="dxa"/>
+              <w:bottom w:w="100" w:type="dxa"/>
+              <w:right w:w="100" w:type="dxa"/>
+            </w:tcMar>
+          </w:tcPr>
+          <w:p>
+            <w:pPr>
+              <w:widowControl w:val="0"/>
+              <w:pBdr>
+                <w:top w:val="nil"/>
+                <w:left w:val="nil"/>
+                <w:bottom w:val="nil"/>
+                <w:right w:val="nil"/>
+                <w:between w:val="nil"/>
+              </w:pBdr>
+              <w:spacing w:line="240" w:lineRule="auto"/>
+              <w:rPr>
+                <w:sz w:val="20"/>
+                <w:szCs w:val="20"/>
+              </w:rPr>
+            </w:pPr>
+            <w:r>
+              <w:rPr>
+                <w:sz w:val="20"/>
+                <w:szCs w:val="20"/>
+              </w:rPr>
+              <w:t>11/17 - 11/30</w:t>
+            </w:r>
+          </w:p>
+        </w:tc>
+        <w:tc>
+          <w:tcPr>
+            <w:tcW w:w="1995" w:type="dxa"/>
+            <w:shd w:val="clear" w:color="auto" w:fill="auto"/>
+            <w:tcMar>
+              <w:top w:w="100" w:type="dxa"/>
+              <w:left w:w="100" w:type="dxa"/>
+              <w:bottom w:w="100" w:type="dxa"/>
+              <w:right w:w="100" w:type="dxa"/>
+            </w:tcMar>
+          </w:tcPr>
+          <w:p>
+            <w:pPr>
+              <w:widowControl w:val="0"/>
+              <w:pBdr>
+                <w:top w:val="nil"/>
+                <w:left w:val="nil"/>
+                <w:bottom w:val="nil"/>
+                <w:right w:val="nil"/>
+                <w:between w:val="nil"/>
+              </w:pBdr>
+              <w:spacing w:line="240" w:lineRule="auto"/>
+              <w:rPr>
+                <w:sz w:val="20"/>
+                <w:szCs w:val="20"/>
+              </w:rPr>
+            </w:pPr>
+            <w:r>
+              <w:rPr>
+                <w:sz w:val="20"/>
+                <w:szCs w:val="20"/>
+              </w:rPr>
+              <w:t>Vivek</w:t>
+            </w:r>
+          </w:p>
+        </w:tc>
+      </w:tr>
+      <w:tr>
+        <w:tc>
+          <w:tcPr>
+            <w:tcW w:w="679" w:type="dxa"/>
             <w:shd w:val="clear" w:color="auto" w:fill="CCCCCC"/>
             <w:tcMar>
               <w:top w:w="100" w:type="dxa"/>
@@ -1770,7 +1784,7 @@
                 <w:sz w:val="20"/>
                 <w:szCs w:val="20"/>
               </w:rPr>
-              <w:t xml:space="preserve">3 </w:t>
+              <w:t>4</w:t>
             </w:r>
           </w:p>
         </w:tc>
@@ -1808,7 +1822,7 @@
                 <w:sz w:val="20"/>
                 <w:szCs w:val="20"/>
               </w:rPr>
-              <w:t>Using trained model for segmenting image</w:t>
+              <w:t>Suggestion algorithm for product-based query system</w:t>
             </w:r>
           </w:p>
         </w:tc>
@@ -1846,7 +1860,7 @@
                 <w:sz w:val="20"/>
                 <w:szCs w:val="20"/>
               </w:rPr>
-              <w:t>11/10 - 11/30</w:t>
+              <w:t>11/20 - 12/7</w:t>
             </w:r>
           </w:p>
         </w:tc>
@@ -1884,7 +1898,513 @@
       <w:tr>
         <w:tc>
           <w:tcPr>
-            <w:tcW w:w="678" w:type="dxa"/>
+            <w:tcW w:w="679" w:type="dxa"/>
+            <w:tcMar>
+              <w:top w:w="100" w:type="dxa"/>
+              <w:left w:w="100" w:type="dxa"/>
+              <w:bottom w:w="100" w:type="dxa"/>
+              <w:right w:w="100" w:type="dxa"/>
+            </w:tcMar>
+          </w:tcPr>
+          <w:p>
+            <w:pPr>
+              <w:widowControl w:val="0"/>
+              <w:spacing w:line="240" w:lineRule="auto"/>
+              <w:rPr>
+                <w:b/>
+                <w:sz w:val="20"/>
+                <w:szCs w:val="20"/>
+              </w:rPr>
+            </w:pPr>
+            <w:r>
+              <w:rPr>
+                <w:b/>
+                <w:sz w:val="20"/>
+                <w:szCs w:val="20"/>
+              </w:rPr>
+              <w:t>4.a</w:t>
+            </w:r>
+          </w:p>
+        </w:tc>
+        <w:tc>
+          <w:tcPr>
+            <w:tcW w:w="4576" w:type="dxa"/>
+            <w:tcMar>
+              <w:top w:w="100" w:type="dxa"/>
+              <w:left w:w="100" w:type="dxa"/>
+              <w:bottom w:w="100" w:type="dxa"/>
+              <w:right w:w="100" w:type="dxa"/>
+            </w:tcMar>
+          </w:tcPr>
+          <w:p>
+            <w:pPr>
+              <w:widowControl w:val="0"/>
+              <w:spacing w:line="240" w:lineRule="auto"/>
+              <w:rPr>
+                <w:sz w:val="20"/>
+                <w:szCs w:val="20"/>
+              </w:rPr>
+            </w:pPr>
+            <w:r>
+              <w:rPr>
+                <w:sz w:val="20"/>
+                <w:szCs w:val="20"/>
+              </w:rPr>
+              <w:t>Develop algorithm and process</w:t>
+            </w:r>
+          </w:p>
+        </w:tc>
+        <w:tc>
+          <w:tcPr>
+            <w:tcW w:w="2115" w:type="dxa"/>
+            <w:tcMar>
+              <w:top w:w="100" w:type="dxa"/>
+              <w:left w:w="100" w:type="dxa"/>
+              <w:bottom w:w="100" w:type="dxa"/>
+              <w:right w:w="100" w:type="dxa"/>
+            </w:tcMar>
+          </w:tcPr>
+          <w:p>
+            <w:pPr>
+              <w:widowControl w:val="0"/>
+              <w:spacing w:line="240" w:lineRule="auto"/>
+              <w:rPr>
+                <w:sz w:val="20"/>
+                <w:szCs w:val="20"/>
+              </w:rPr>
+            </w:pPr>
+            <w:r>
+              <w:rPr>
+                <w:sz w:val="20"/>
+                <w:szCs w:val="20"/>
+              </w:rPr>
+              <w:t>11/20 - 12/7</w:t>
+            </w:r>
+          </w:p>
+        </w:tc>
+        <w:tc>
+          <w:tcPr>
+            <w:tcW w:w="1995" w:type="dxa"/>
+            <w:tcMar>
+              <w:top w:w="100" w:type="dxa"/>
+              <w:left w:w="100" w:type="dxa"/>
+              <w:bottom w:w="100" w:type="dxa"/>
+              <w:right w:w="100" w:type="dxa"/>
+            </w:tcMar>
+          </w:tcPr>
+          <w:p>
+            <w:pPr>
+              <w:widowControl w:val="0"/>
+              <w:spacing w:line="240" w:lineRule="auto"/>
+              <w:rPr>
+                <w:sz w:val="20"/>
+                <w:szCs w:val="20"/>
+              </w:rPr>
+            </w:pPr>
+            <w:r>
+              <w:rPr>
+                <w:sz w:val="20"/>
+                <w:szCs w:val="20"/>
+              </w:rPr>
+              <w:t>Mark</w:t>
+            </w:r>
+          </w:p>
+        </w:tc>
+      </w:tr>
+      <w:tr>
+        <w:tc>
+          <w:tcPr>
+            <w:tcW w:w="679" w:type="dxa"/>
+            <w:shd w:val="clear" w:color="auto" w:fill="CCCCCC"/>
+            <w:tcMar>
+              <w:top w:w="100" w:type="dxa"/>
+              <w:left w:w="100" w:type="dxa"/>
+              <w:bottom w:w="100" w:type="dxa"/>
+              <w:right w:w="100" w:type="dxa"/>
+            </w:tcMar>
+          </w:tcPr>
+          <w:p>
+            <w:pPr>
+              <w:widowControl w:val="0"/>
+              <w:spacing w:line="240" w:lineRule="auto"/>
+              <w:rPr>
+                <w:b/>
+                <w:sz w:val="20"/>
+                <w:szCs w:val="20"/>
+              </w:rPr>
+            </w:pPr>
+            <w:r>
+              <w:rPr>
+                <w:b/>
+                <w:sz w:val="20"/>
+                <w:szCs w:val="20"/>
+              </w:rPr>
+              <w:t>5</w:t>
+            </w:r>
+          </w:p>
+        </w:tc>
+        <w:tc>
+          <w:tcPr>
+            <w:tcW w:w="4576" w:type="dxa"/>
+            <w:shd w:val="clear" w:color="auto" w:fill="CCCCCC"/>
+            <w:tcMar>
+              <w:top w:w="100" w:type="dxa"/>
+              <w:left w:w="100" w:type="dxa"/>
+              <w:bottom w:w="100" w:type="dxa"/>
+              <w:right w:w="100" w:type="dxa"/>
+            </w:tcMar>
+          </w:tcPr>
+          <w:p>
+            <w:pPr>
+              <w:widowControl w:val="0"/>
+              <w:spacing w:line="240" w:lineRule="auto"/>
+              <w:rPr>
+                <w:sz w:val="20"/>
+                <w:szCs w:val="20"/>
+              </w:rPr>
+            </w:pPr>
+            <w:r>
+              <w:rPr>
+                <w:sz w:val="20"/>
+                <w:szCs w:val="20"/>
+              </w:rPr>
+              <w:t>Extension of segmentation model to live images and videos</w:t>
+            </w:r>
+          </w:p>
+        </w:tc>
+        <w:tc>
+          <w:tcPr>
+            <w:tcW w:w="2115" w:type="dxa"/>
+            <w:shd w:val="clear" w:color="auto" w:fill="CCCCCC"/>
+            <w:tcMar>
+              <w:top w:w="100" w:type="dxa"/>
+              <w:left w:w="100" w:type="dxa"/>
+              <w:bottom w:w="100" w:type="dxa"/>
+              <w:right w:w="100" w:type="dxa"/>
+            </w:tcMar>
+          </w:tcPr>
+          <w:p>
+            <w:pPr>
+              <w:widowControl w:val="0"/>
+              <w:spacing w:line="240" w:lineRule="auto"/>
+              <w:rPr>
+                <w:sz w:val="20"/>
+                <w:szCs w:val="20"/>
+              </w:rPr>
+            </w:pPr>
+            <w:r>
+              <w:rPr>
+                <w:b/>
+                <w:sz w:val="20"/>
+                <w:szCs w:val="20"/>
+              </w:rPr>
+              <w:t>11/20 - 12/7</w:t>
+            </w:r>
+          </w:p>
+        </w:tc>
+        <w:tc>
+          <w:tcPr>
+            <w:tcW w:w="1995" w:type="dxa"/>
+            <w:shd w:val="clear" w:color="auto" w:fill="CCCCCC"/>
+            <w:tcMar>
+              <w:top w:w="100" w:type="dxa"/>
+              <w:left w:w="100" w:type="dxa"/>
+              <w:bottom w:w="100" w:type="dxa"/>
+              <w:right w:w="100" w:type="dxa"/>
+            </w:tcMar>
+          </w:tcPr>
+          <w:p>
+            <w:pPr>
+              <w:widowControl w:val="0"/>
+              <w:spacing w:line="240" w:lineRule="auto"/>
+              <w:rPr>
+                <w:sz w:val="20"/>
+                <w:szCs w:val="20"/>
+              </w:rPr>
+            </w:pPr>
+          </w:p>
+        </w:tc>
+      </w:tr>
+      <w:tr>
+        <w:tc>
+          <w:tcPr>
+            <w:tcW w:w="679" w:type="dxa"/>
+            <w:tcMar>
+              <w:top w:w="100" w:type="dxa"/>
+              <w:left w:w="100" w:type="dxa"/>
+              <w:bottom w:w="100" w:type="dxa"/>
+              <w:right w:w="100" w:type="dxa"/>
+            </w:tcMar>
+          </w:tcPr>
+          <w:p>
+            <w:pPr>
+              <w:widowControl w:val="0"/>
+              <w:pBdr>
+                <w:top w:val="nil"/>
+                <w:left w:val="nil"/>
+                <w:bottom w:val="nil"/>
+                <w:right w:val="nil"/>
+                <w:between w:val="nil"/>
+              </w:pBdr>
+              <w:spacing w:line="240" w:lineRule="auto"/>
+              <w:rPr>
+                <w:b/>
+                <w:sz w:val="20"/>
+                <w:szCs w:val="20"/>
+              </w:rPr>
+            </w:pPr>
+            <w:r>
+              <w:rPr>
+                <w:b/>
+                <w:sz w:val="20"/>
+                <w:szCs w:val="20"/>
+              </w:rPr>
+              <w:t>5.a</w:t>
+            </w:r>
+          </w:p>
+        </w:tc>
+        <w:tc>
+          <w:tcPr>
+            <w:tcW w:w="4576" w:type="dxa"/>
+            <w:tcMar>
+              <w:top w:w="100" w:type="dxa"/>
+              <w:left w:w="100" w:type="dxa"/>
+              <w:bottom w:w="100" w:type="dxa"/>
+              <w:right w:w="100" w:type="dxa"/>
+            </w:tcMar>
+          </w:tcPr>
+          <w:p>
+            <w:pPr>
+              <w:widowControl w:val="0"/>
+              <w:pBdr>
+                <w:top w:val="nil"/>
+                <w:left w:val="nil"/>
+                <w:bottom w:val="nil"/>
+                <w:right w:val="nil"/>
+                <w:between w:val="nil"/>
+              </w:pBdr>
+              <w:spacing w:line="240" w:lineRule="auto"/>
+              <w:rPr>
+                <w:sz w:val="20"/>
+                <w:szCs w:val="20"/>
+              </w:rPr>
+            </w:pPr>
+            <w:r>
+              <w:rPr>
+                <w:sz w:val="20"/>
+                <w:szCs w:val="20"/>
+              </w:rPr>
+              <w:t>Use segmentation algorithm for real-time processing</w:t>
+            </w:r>
+          </w:p>
+        </w:tc>
+        <w:tc>
+          <w:tcPr>
+            <w:tcW w:w="2115" w:type="dxa"/>
+            <w:tcMar>
+              <w:top w:w="100" w:type="dxa"/>
+              <w:left w:w="100" w:type="dxa"/>
+              <w:bottom w:w="100" w:type="dxa"/>
+              <w:right w:w="100" w:type="dxa"/>
+            </w:tcMar>
+          </w:tcPr>
+          <w:p>
+            <w:pPr>
+              <w:widowControl w:val="0"/>
+              <w:spacing w:line="240" w:lineRule="auto"/>
+              <w:rPr>
+                <w:sz w:val="20"/>
+                <w:szCs w:val="20"/>
+              </w:rPr>
+            </w:pPr>
+            <w:r>
+              <w:rPr>
+                <w:sz w:val="20"/>
+                <w:szCs w:val="20"/>
+              </w:rPr>
+              <w:t>11/20 - 12/7</w:t>
+            </w:r>
+          </w:p>
+        </w:tc>
+        <w:tc>
+          <w:tcPr>
+            <w:tcW w:w="1995" w:type="dxa"/>
+            <w:tcMar>
+              <w:top w:w="100" w:type="dxa"/>
+              <w:left w:w="100" w:type="dxa"/>
+              <w:bottom w:w="100" w:type="dxa"/>
+              <w:right w:w="100" w:type="dxa"/>
+            </w:tcMar>
+          </w:tcPr>
+          <w:p>
+            <w:pPr>
+              <w:widowControl w:val="0"/>
+              <w:spacing w:line="240" w:lineRule="auto"/>
+              <w:rPr>
+                <w:sz w:val="20"/>
+                <w:szCs w:val="20"/>
+              </w:rPr>
+            </w:pPr>
+            <w:r>
+              <w:rPr>
+                <w:sz w:val="20"/>
+                <w:szCs w:val="20"/>
+              </w:rPr>
+              <w:t>An</w:t>
+            </w:r>
+          </w:p>
+        </w:tc>
+      </w:tr>
+      <w:tr>
+        <w:tc>
+          <w:tcPr>
+            <w:tcW w:w="679" w:type="dxa"/>
+            <w:shd w:val="clear" w:color="auto" w:fill="CCCCCC"/>
+            <w:tcMar>
+              <w:top w:w="100" w:type="dxa"/>
+              <w:left w:w="100" w:type="dxa"/>
+              <w:bottom w:w="100" w:type="dxa"/>
+              <w:right w:w="100" w:type="dxa"/>
+            </w:tcMar>
+          </w:tcPr>
+          <w:p>
+            <w:pPr>
+              <w:widowControl w:val="0"/>
+              <w:pBdr>
+                <w:top w:val="nil"/>
+                <w:left w:val="nil"/>
+                <w:bottom w:val="nil"/>
+                <w:right w:val="nil"/>
+                <w:between w:val="nil"/>
+              </w:pBdr>
+              <w:spacing w:line="240" w:lineRule="auto"/>
+              <w:rPr>
+                <w:b/>
+                <w:sz w:val="20"/>
+                <w:szCs w:val="20"/>
+              </w:rPr>
+            </w:pPr>
+            <w:r>
+              <w:rPr>
+                <w:b/>
+                <w:sz w:val="20"/>
+                <w:szCs w:val="20"/>
+              </w:rPr>
+              <w:t>6</w:t>
+            </w:r>
+          </w:p>
+        </w:tc>
+        <w:tc>
+          <w:tcPr>
+            <w:tcW w:w="4576" w:type="dxa"/>
+            <w:shd w:val="clear" w:color="auto" w:fill="CCCCCC"/>
+            <w:tcMar>
+              <w:top w:w="100" w:type="dxa"/>
+              <w:left w:w="100" w:type="dxa"/>
+              <w:bottom w:w="100" w:type="dxa"/>
+              <w:right w:w="100" w:type="dxa"/>
+            </w:tcMar>
+          </w:tcPr>
+          <w:p>
+            <w:pPr>
+              <w:widowControl w:val="0"/>
+              <w:pBdr>
+                <w:top w:val="nil"/>
+                <w:left w:val="nil"/>
+                <w:bottom w:val="nil"/>
+                <w:right w:val="nil"/>
+                <w:between w:val="nil"/>
+              </w:pBdr>
+              <w:spacing w:line="240" w:lineRule="auto"/>
+              <w:rPr>
+                <w:b/>
+                <w:sz w:val="20"/>
+                <w:szCs w:val="20"/>
+              </w:rPr>
+            </w:pPr>
+            <w:r>
+              <w:rPr>
+                <w:b/>
+                <w:sz w:val="20"/>
+                <w:szCs w:val="20"/>
+              </w:rPr>
+              <w:t>Final Presentation and Documentation</w:t>
+            </w:r>
+          </w:p>
+        </w:tc>
+        <w:tc>
+          <w:tcPr>
+            <w:tcW w:w="2115" w:type="dxa"/>
+            <w:shd w:val="clear" w:color="auto" w:fill="CCCCCC"/>
+            <w:tcMar>
+              <w:top w:w="100" w:type="dxa"/>
+              <w:left w:w="100" w:type="dxa"/>
+              <w:bottom w:w="100" w:type="dxa"/>
+              <w:right w:w="100" w:type="dxa"/>
+            </w:tcMar>
+          </w:tcPr>
+          <w:p>
+            <w:pPr>
+              <w:widowControl w:val="0"/>
+              <w:pBdr>
+                <w:top w:val="nil"/>
+                <w:left w:val="nil"/>
+                <w:bottom w:val="nil"/>
+                <w:right w:val="nil"/>
+                <w:between w:val="nil"/>
+              </w:pBdr>
+              <w:spacing w:line="240" w:lineRule="auto"/>
+              <w:rPr>
+                <w:b/>
+                <w:sz w:val="20"/>
+                <w:szCs w:val="20"/>
+              </w:rPr>
+            </w:pPr>
+            <w:r>
+              <w:rPr>
+                <w:b/>
+                <w:sz w:val="20"/>
+                <w:szCs w:val="20"/>
+              </w:rPr>
+              <w:t>12/10 - 12/17</w:t>
+            </w:r>
+          </w:p>
+        </w:tc>
+        <w:tc>
+          <w:tcPr>
+            <w:tcW w:w="1995" w:type="dxa"/>
+            <w:shd w:val="clear" w:color="auto" w:fill="CCCCCC"/>
+            <w:tcMar>
+              <w:top w:w="100" w:type="dxa"/>
+              <w:left w:w="100" w:type="dxa"/>
+              <w:bottom w:w="100" w:type="dxa"/>
+              <w:right w:w="100" w:type="dxa"/>
+            </w:tcMar>
+          </w:tcPr>
+          <w:p>
+            <w:pPr>
+              <w:widowControl w:val="0"/>
+              <w:pBdr>
+                <w:top w:val="nil"/>
+                <w:left w:val="nil"/>
+                <w:bottom w:val="nil"/>
+                <w:right w:val="nil"/>
+                <w:between w:val="nil"/>
+              </w:pBdr>
+              <w:spacing w:line="240" w:lineRule="auto"/>
+              <w:rPr>
+                <w:b/>
+                <w:sz w:val="20"/>
+                <w:szCs w:val="20"/>
+              </w:rPr>
+            </w:pPr>
+          </w:p>
+        </w:tc>
+      </w:tr>
+      <w:tr>
+        <w:tc>
+          <w:tcPr>
+            <w:tcW w:w="679" w:type="dxa"/>
             <w:shd w:val="clear" w:color="auto" w:fill="auto"/>
             <w:tcMar>
               <w:top w:w="100" w:type="dxa"/>
@@ -1916,7 +2436,7 @@
                 <w:sz w:val="20"/>
                 <w:szCs w:val="20"/>
               </w:rPr>
-              <w:t>3. a</w:t>
+              <w:t>6.a</w:t>
             </w:r>
           </w:p>
         </w:tc>
@@ -1952,7 +2472,7 @@
                 <w:sz w:val="20"/>
                 <w:szCs w:val="20"/>
               </w:rPr>
-              <w:t>Product based segmentation (single objects in images)</w:t>
+              <w:t>Presentation</w:t>
             </w:r>
           </w:p>
         </w:tc>
@@ -1988,7 +2508,7 @@
                 <w:sz w:val="20"/>
                 <w:szCs w:val="20"/>
               </w:rPr>
-              <w:t>11/10 - 11/24</w:t>
+              <w:t>12/10 - 12/17</w:t>
             </w:r>
           </w:p>
         </w:tc>
@@ -2024,7 +2544,7 @@
                 <w:sz w:val="20"/>
                 <w:szCs w:val="20"/>
               </w:rPr>
-              <w:t xml:space="preserve"> An</w:t>
+              <w:t>Mark</w:t>
             </w:r>
           </w:p>
         </w:tc>
@@ -2032,7 +2552,7 @@
       <w:tr>
         <w:tc>
           <w:tcPr>
-            <w:tcW w:w="678" w:type="dxa"/>
+            <w:tcW w:w="679" w:type="dxa"/>
             <w:shd w:val="clear" w:color="auto" w:fill="auto"/>
             <w:tcMar>
               <w:top w:w="100" w:type="dxa"/>
@@ -2064,7 +2584,7 @@
                 <w:sz w:val="20"/>
                 <w:szCs w:val="20"/>
               </w:rPr>
-              <w:t xml:space="preserve">3.b </w:t>
+              <w:t>6.b</w:t>
             </w:r>
           </w:p>
         </w:tc>
@@ -2100,7 +2620,7 @@
                 <w:sz w:val="20"/>
                 <w:szCs w:val="20"/>
               </w:rPr>
-              <w:t>Scene based segmentation (multiple objects in images)</w:t>
+              <w:t>Documentation</w:t>
             </w:r>
           </w:p>
         </w:tc>
@@ -2136,7 +2656,7 @@
                 <w:sz w:val="20"/>
                 <w:szCs w:val="20"/>
               </w:rPr>
-              <w:t>11/17 - 11/30</w:t>
+              <w:t>12/10 - 12/17</w:t>
             </w:r>
           </w:p>
         </w:tc>
@@ -2172,7 +2692,7 @@
                 <w:sz w:val="20"/>
                 <w:szCs w:val="20"/>
               </w:rPr>
-              <w:t>Vivek</w:t>
+              <w:t>An/Vivek</w:t>
             </w:r>
           </w:p>
         </w:tc>
@@ -2180,956 +2700,7 @@
       <w:tr>
         <w:tc>
           <w:tcPr>
-            <w:tcW w:w="678" w:type="dxa"/>
-            <w:shd w:val="clear" w:color="auto" w:fill="CCCCCC"/>
-            <w:tcMar>
-              <w:top w:w="100" w:type="dxa"/>
-              <w:left w:w="100" w:type="dxa"/>
-              <w:bottom w:w="100" w:type="dxa"/>
-              <w:right w:w="100" w:type="dxa"/>
-            </w:tcMar>
-          </w:tcPr>
-          <w:p>
-            <w:pPr>
-              <w:widowControl w:val="0"/>
-              <w:pBdr>
-                <w:top w:val="nil"/>
-                <w:left w:val="nil"/>
-                <w:bottom w:val="nil"/>
-                <w:right w:val="nil"/>
-                <w:between w:val="nil"/>
-              </w:pBdr>
-              <w:spacing w:line="240" w:lineRule="auto"/>
-              <w:rPr>
-                <w:b/>
-                <w:sz w:val="20"/>
-                <w:szCs w:val="20"/>
-              </w:rPr>
-            </w:pPr>
-            <w:r>
-              <w:rPr>
-                <w:b/>
-                <w:sz w:val="20"/>
-                <w:szCs w:val="20"/>
-              </w:rPr>
-              <w:t>4</w:t>
-            </w:r>
-          </w:p>
-        </w:tc>
-        <w:tc>
-          <w:tcPr>
-            <w:tcW w:w="4576" w:type="dxa"/>
-            <w:shd w:val="clear" w:color="auto" w:fill="CCCCCC"/>
-            <w:tcMar>
-              <w:top w:w="100" w:type="dxa"/>
-              <w:left w:w="100" w:type="dxa"/>
-              <w:bottom w:w="100" w:type="dxa"/>
-              <w:right w:w="100" w:type="dxa"/>
-            </w:tcMar>
-          </w:tcPr>
-          <w:p>
-            <w:pPr>
-              <w:widowControl w:val="0"/>
-              <w:pBdr>
-                <w:top w:val="nil"/>
-                <w:left w:val="nil"/>
-                <w:bottom w:val="nil"/>
-                <w:right w:val="nil"/>
-                <w:between w:val="nil"/>
-              </w:pBdr>
-              <w:spacing w:line="240" w:lineRule="auto"/>
-              <w:rPr>
-                <w:b/>
-                <w:sz w:val="20"/>
-                <w:szCs w:val="20"/>
-              </w:rPr>
-            </w:pPr>
-            <w:r>
-              <w:rPr>
-                <w:b/>
-                <w:sz w:val="20"/>
-                <w:szCs w:val="20"/>
-              </w:rPr>
-              <w:t>Suggestion algorithm for product-based query system</w:t>
-            </w:r>
-          </w:p>
-        </w:tc>
-        <w:tc>
-          <w:tcPr>
-            <w:tcW w:w="2115" w:type="dxa"/>
-            <w:shd w:val="clear" w:color="auto" w:fill="CCCCCC"/>
-            <w:tcMar>
-              <w:top w:w="100" w:type="dxa"/>
-              <w:left w:w="100" w:type="dxa"/>
-              <w:bottom w:w="100" w:type="dxa"/>
-              <w:right w:w="100" w:type="dxa"/>
-            </w:tcMar>
-          </w:tcPr>
-          <w:p>
-            <w:pPr>
-              <w:widowControl w:val="0"/>
-              <w:pBdr>
-                <w:top w:val="nil"/>
-                <w:left w:val="nil"/>
-                <w:bottom w:val="nil"/>
-                <w:right w:val="nil"/>
-                <w:between w:val="nil"/>
-              </w:pBdr>
-              <w:spacing w:line="240" w:lineRule="auto"/>
-              <w:rPr>
-                <w:b/>
-                <w:sz w:val="20"/>
-                <w:szCs w:val="20"/>
-              </w:rPr>
-            </w:pPr>
-            <w:r>
-              <w:rPr>
-                <w:b/>
-                <w:sz w:val="20"/>
-                <w:szCs w:val="20"/>
-              </w:rPr>
-              <w:t>11/20 - 12/7</w:t>
-            </w:r>
-          </w:p>
-        </w:tc>
-        <w:tc>
-          <w:tcPr>
-            <w:tcW w:w="1995" w:type="dxa"/>
-            <w:shd w:val="clear" w:color="auto" w:fill="CCCCCC"/>
-            <w:tcMar>
-              <w:top w:w="100" w:type="dxa"/>
-              <w:left w:w="100" w:type="dxa"/>
-              <w:bottom w:w="100" w:type="dxa"/>
-              <w:right w:w="100" w:type="dxa"/>
-            </w:tcMar>
-          </w:tcPr>
-          <w:p>
-            <w:pPr>
-              <w:widowControl w:val="0"/>
-              <w:pBdr>
-                <w:top w:val="nil"/>
-                <w:left w:val="nil"/>
-                <w:bottom w:val="nil"/>
-                <w:right w:val="nil"/>
-                <w:between w:val="nil"/>
-              </w:pBdr>
-              <w:spacing w:line="240" w:lineRule="auto"/>
-              <w:rPr>
-                <w:b/>
-                <w:sz w:val="20"/>
-                <w:szCs w:val="20"/>
-              </w:rPr>
-            </w:pPr>
-          </w:p>
-        </w:tc>
-      </w:tr>
-      <w:tr>
-        <w:tc>
-          <w:tcPr>
-            <w:tcW w:w="678" w:type="dxa"/>
-            <w:tcMar>
-              <w:top w:w="100" w:type="dxa"/>
-              <w:left w:w="100" w:type="dxa"/>
-              <w:bottom w:w="100" w:type="dxa"/>
-              <w:right w:w="100" w:type="dxa"/>
-            </w:tcMar>
-          </w:tcPr>
-          <w:p>
-            <w:pPr>
-              <w:widowControl w:val="0"/>
-              <w:spacing w:line="240" w:lineRule="auto"/>
-              <w:rPr>
-                <w:b/>
-                <w:sz w:val="20"/>
-                <w:szCs w:val="20"/>
-              </w:rPr>
-            </w:pPr>
-            <w:r>
-              <w:rPr>
-                <w:b/>
-                <w:sz w:val="20"/>
-                <w:szCs w:val="20"/>
-              </w:rPr>
-              <w:lastRenderedPageBreak/>
-              <w:t>4.a</w:t>
-            </w:r>
-          </w:p>
-        </w:tc>
-        <w:tc>
-          <w:tcPr>
-            <w:tcW w:w="4576" w:type="dxa"/>
-            <w:tcMar>
-              <w:top w:w="100" w:type="dxa"/>
-              <w:left w:w="100" w:type="dxa"/>
-              <w:bottom w:w="100" w:type="dxa"/>
-              <w:right w:w="100" w:type="dxa"/>
-            </w:tcMar>
-          </w:tcPr>
-          <w:p>
-            <w:pPr>
-              <w:widowControl w:val="0"/>
-              <w:spacing w:line="240" w:lineRule="auto"/>
-              <w:rPr>
-                <w:sz w:val="20"/>
-                <w:szCs w:val="20"/>
-              </w:rPr>
-            </w:pPr>
-            <w:r>
-              <w:rPr>
-                <w:sz w:val="20"/>
-                <w:szCs w:val="20"/>
-              </w:rPr>
-              <w:t>Develop algorithm and process</w:t>
-            </w:r>
-          </w:p>
-        </w:tc>
-        <w:tc>
-          <w:tcPr>
-            <w:tcW w:w="2115" w:type="dxa"/>
-            <w:tcMar>
-              <w:top w:w="100" w:type="dxa"/>
-              <w:left w:w="100" w:type="dxa"/>
-              <w:bottom w:w="100" w:type="dxa"/>
-              <w:right w:w="100" w:type="dxa"/>
-            </w:tcMar>
-          </w:tcPr>
-          <w:p>
-            <w:pPr>
-              <w:widowControl w:val="0"/>
-              <w:spacing w:line="240" w:lineRule="auto"/>
-              <w:rPr>
-                <w:sz w:val="20"/>
-                <w:szCs w:val="20"/>
-              </w:rPr>
-            </w:pPr>
-            <w:r>
-              <w:rPr>
-                <w:sz w:val="20"/>
-                <w:szCs w:val="20"/>
-              </w:rPr>
-              <w:t>11/20 - 12/7</w:t>
-            </w:r>
-          </w:p>
-        </w:tc>
-        <w:tc>
-          <w:tcPr>
-            <w:tcW w:w="1995" w:type="dxa"/>
-            <w:tcMar>
-              <w:top w:w="100" w:type="dxa"/>
-              <w:left w:w="100" w:type="dxa"/>
-              <w:bottom w:w="100" w:type="dxa"/>
-              <w:right w:w="100" w:type="dxa"/>
-            </w:tcMar>
-          </w:tcPr>
-          <w:p>
-            <w:pPr>
-              <w:widowControl w:val="0"/>
-              <w:spacing w:line="240" w:lineRule="auto"/>
-              <w:rPr>
-                <w:sz w:val="20"/>
-                <w:szCs w:val="20"/>
-              </w:rPr>
-            </w:pPr>
-            <w:r>
-              <w:rPr>
-                <w:sz w:val="20"/>
-                <w:szCs w:val="20"/>
-              </w:rPr>
-              <w:t>Mark</w:t>
-            </w:r>
-          </w:p>
-        </w:tc>
-      </w:tr>
-      <w:tr>
-        <w:tc>
-          <w:tcPr>
-            <w:tcW w:w="678" w:type="dxa"/>
-            <w:shd w:val="clear" w:color="auto" w:fill="CCCCCC"/>
-            <w:tcMar>
-              <w:top w:w="100" w:type="dxa"/>
-              <w:left w:w="100" w:type="dxa"/>
-              <w:bottom w:w="100" w:type="dxa"/>
-              <w:right w:w="100" w:type="dxa"/>
-            </w:tcMar>
-          </w:tcPr>
-          <w:p>
-            <w:pPr>
-              <w:widowControl w:val="0"/>
-              <w:spacing w:line="240" w:lineRule="auto"/>
-              <w:rPr>
-                <w:b/>
-                <w:sz w:val="20"/>
-                <w:szCs w:val="20"/>
-              </w:rPr>
-            </w:pPr>
-            <w:r>
-              <w:rPr>
-                <w:b/>
-                <w:sz w:val="20"/>
-                <w:szCs w:val="20"/>
-              </w:rPr>
-              <w:t>5</w:t>
-            </w:r>
-          </w:p>
-        </w:tc>
-        <w:tc>
-          <w:tcPr>
-            <w:tcW w:w="4576" w:type="dxa"/>
-            <w:shd w:val="clear" w:color="auto" w:fill="CCCCCC"/>
-            <w:tcMar>
-              <w:top w:w="100" w:type="dxa"/>
-              <w:left w:w="100" w:type="dxa"/>
-              <w:bottom w:w="100" w:type="dxa"/>
-              <w:right w:w="100" w:type="dxa"/>
-            </w:tcMar>
-          </w:tcPr>
-          <w:p>
-            <w:pPr>
-              <w:widowControl w:val="0"/>
-              <w:spacing w:line="240" w:lineRule="auto"/>
-              <w:rPr>
-                <w:sz w:val="20"/>
-                <w:szCs w:val="20"/>
-              </w:rPr>
-            </w:pPr>
-            <w:r>
-              <w:rPr>
-                <w:sz w:val="20"/>
-                <w:szCs w:val="20"/>
-              </w:rPr>
-              <w:t>Extension of segmentation model to live images and videos</w:t>
-            </w:r>
-          </w:p>
-        </w:tc>
-        <w:tc>
-          <w:tcPr>
-            <w:tcW w:w="2115" w:type="dxa"/>
-            <w:shd w:val="clear" w:color="auto" w:fill="CCCCCC"/>
-            <w:tcMar>
-              <w:top w:w="100" w:type="dxa"/>
-              <w:left w:w="100" w:type="dxa"/>
-              <w:bottom w:w="100" w:type="dxa"/>
-              <w:right w:w="100" w:type="dxa"/>
-            </w:tcMar>
-          </w:tcPr>
-          <w:p>
-            <w:pPr>
-              <w:widowControl w:val="0"/>
-              <w:spacing w:line="240" w:lineRule="auto"/>
-              <w:rPr>
-                <w:sz w:val="20"/>
-                <w:szCs w:val="20"/>
-              </w:rPr>
-            </w:pPr>
-            <w:r>
-              <w:rPr>
-                <w:b/>
-                <w:sz w:val="20"/>
-                <w:szCs w:val="20"/>
-              </w:rPr>
-              <w:t>11/20 - 12/7</w:t>
-            </w:r>
-          </w:p>
-        </w:tc>
-        <w:tc>
-          <w:tcPr>
-            <w:tcW w:w="1995" w:type="dxa"/>
-            <w:shd w:val="clear" w:color="auto" w:fill="CCCCCC"/>
-            <w:tcMar>
-              <w:top w:w="100" w:type="dxa"/>
-              <w:left w:w="100" w:type="dxa"/>
-              <w:bottom w:w="100" w:type="dxa"/>
-              <w:right w:w="100" w:type="dxa"/>
-            </w:tcMar>
-          </w:tcPr>
-          <w:p>
-            <w:pPr>
-              <w:widowControl w:val="0"/>
-              <w:spacing w:line="240" w:lineRule="auto"/>
-              <w:rPr>
-                <w:sz w:val="20"/>
-                <w:szCs w:val="20"/>
-              </w:rPr>
-            </w:pPr>
-          </w:p>
-        </w:tc>
-      </w:tr>
-      <w:tr>
-        <w:tc>
-          <w:tcPr>
-            <w:tcW w:w="678" w:type="dxa"/>
-            <w:tcMar>
-              <w:top w:w="100" w:type="dxa"/>
-              <w:left w:w="100" w:type="dxa"/>
-              <w:bottom w:w="100" w:type="dxa"/>
-              <w:right w:w="100" w:type="dxa"/>
-            </w:tcMar>
-          </w:tcPr>
-          <w:p>
-            <w:pPr>
-              <w:widowControl w:val="0"/>
-              <w:pBdr>
-                <w:top w:val="nil"/>
-                <w:left w:val="nil"/>
-                <w:bottom w:val="nil"/>
-                <w:right w:val="nil"/>
-                <w:between w:val="nil"/>
-              </w:pBdr>
-              <w:spacing w:line="240" w:lineRule="auto"/>
-              <w:rPr>
-                <w:b/>
-                <w:sz w:val="20"/>
-                <w:szCs w:val="20"/>
-              </w:rPr>
-            </w:pPr>
-            <w:r>
-              <w:rPr>
-                <w:b/>
-                <w:sz w:val="20"/>
-                <w:szCs w:val="20"/>
-              </w:rPr>
-              <w:t>5.a</w:t>
-            </w:r>
-          </w:p>
-        </w:tc>
-        <w:tc>
-          <w:tcPr>
-            <w:tcW w:w="4576" w:type="dxa"/>
-            <w:tcMar>
-              <w:top w:w="100" w:type="dxa"/>
-              <w:left w:w="100" w:type="dxa"/>
-              <w:bottom w:w="100" w:type="dxa"/>
-              <w:right w:w="100" w:type="dxa"/>
-            </w:tcMar>
-          </w:tcPr>
-          <w:p>
-            <w:pPr>
-              <w:widowControl w:val="0"/>
-              <w:pBdr>
-                <w:top w:val="nil"/>
-                <w:left w:val="nil"/>
-                <w:bottom w:val="nil"/>
-                <w:right w:val="nil"/>
-                <w:between w:val="nil"/>
-              </w:pBdr>
-              <w:spacing w:line="240" w:lineRule="auto"/>
-              <w:rPr>
-                <w:sz w:val="20"/>
-                <w:szCs w:val="20"/>
-              </w:rPr>
-            </w:pPr>
-            <w:r>
-              <w:rPr>
-                <w:sz w:val="20"/>
-                <w:szCs w:val="20"/>
-              </w:rPr>
-              <w:t>Use segmentation algorithm for real-time processing</w:t>
-            </w:r>
-          </w:p>
-        </w:tc>
-        <w:tc>
-          <w:tcPr>
-            <w:tcW w:w="2115" w:type="dxa"/>
-            <w:tcMar>
-              <w:top w:w="100" w:type="dxa"/>
-              <w:left w:w="100" w:type="dxa"/>
-              <w:bottom w:w="100" w:type="dxa"/>
-              <w:right w:w="100" w:type="dxa"/>
-            </w:tcMar>
-          </w:tcPr>
-          <w:p>
-            <w:pPr>
-              <w:widowControl w:val="0"/>
-              <w:spacing w:line="240" w:lineRule="auto"/>
-              <w:rPr>
-                <w:sz w:val="20"/>
-                <w:szCs w:val="20"/>
-              </w:rPr>
-            </w:pPr>
-            <w:r>
-              <w:rPr>
-                <w:sz w:val="20"/>
-                <w:szCs w:val="20"/>
-              </w:rPr>
-              <w:t>11/20 - 12/7</w:t>
-            </w:r>
-          </w:p>
-        </w:tc>
-        <w:tc>
-          <w:tcPr>
-            <w:tcW w:w="1995" w:type="dxa"/>
-            <w:tcMar>
-              <w:top w:w="100" w:type="dxa"/>
-              <w:left w:w="100" w:type="dxa"/>
-              <w:bottom w:w="100" w:type="dxa"/>
-              <w:right w:w="100" w:type="dxa"/>
-            </w:tcMar>
-          </w:tcPr>
-          <w:p>
-            <w:pPr>
-              <w:widowControl w:val="0"/>
-              <w:spacing w:line="240" w:lineRule="auto"/>
-              <w:rPr>
-                <w:sz w:val="20"/>
-                <w:szCs w:val="20"/>
-              </w:rPr>
-            </w:pPr>
-            <w:r>
-              <w:rPr>
-                <w:sz w:val="20"/>
-                <w:szCs w:val="20"/>
-              </w:rPr>
-              <w:t>An</w:t>
-            </w:r>
-          </w:p>
-        </w:tc>
-      </w:tr>
-      <w:tr>
-        <w:tc>
-          <w:tcPr>
-            <w:tcW w:w="678" w:type="dxa"/>
-            <w:shd w:val="clear" w:color="auto" w:fill="CCCCCC"/>
-            <w:tcMar>
-              <w:top w:w="100" w:type="dxa"/>
-              <w:left w:w="100" w:type="dxa"/>
-              <w:bottom w:w="100" w:type="dxa"/>
-              <w:right w:w="100" w:type="dxa"/>
-            </w:tcMar>
-          </w:tcPr>
-          <w:p>
-            <w:pPr>
-              <w:widowControl w:val="0"/>
-              <w:pBdr>
-                <w:top w:val="nil"/>
-                <w:left w:val="nil"/>
-                <w:bottom w:val="nil"/>
-                <w:right w:val="nil"/>
-                <w:between w:val="nil"/>
-              </w:pBdr>
-              <w:spacing w:line="240" w:lineRule="auto"/>
-              <w:rPr>
-                <w:b/>
-                <w:sz w:val="20"/>
-                <w:szCs w:val="20"/>
-              </w:rPr>
-            </w:pPr>
-            <w:r>
-              <w:rPr>
-                <w:b/>
-                <w:sz w:val="20"/>
-                <w:szCs w:val="20"/>
-              </w:rPr>
-              <w:t>6</w:t>
-            </w:r>
-          </w:p>
-        </w:tc>
-        <w:tc>
-          <w:tcPr>
-            <w:tcW w:w="4576" w:type="dxa"/>
-            <w:shd w:val="clear" w:color="auto" w:fill="CCCCCC"/>
-            <w:tcMar>
-              <w:top w:w="100" w:type="dxa"/>
-              <w:left w:w="100" w:type="dxa"/>
-              <w:bottom w:w="100" w:type="dxa"/>
-              <w:right w:w="100" w:type="dxa"/>
-            </w:tcMar>
-          </w:tcPr>
-          <w:p>
-            <w:pPr>
-              <w:widowControl w:val="0"/>
-              <w:pBdr>
-                <w:top w:val="nil"/>
-                <w:left w:val="nil"/>
-                <w:bottom w:val="nil"/>
-                <w:right w:val="nil"/>
-                <w:between w:val="nil"/>
-              </w:pBdr>
-              <w:spacing w:line="240" w:lineRule="auto"/>
-              <w:rPr>
-                <w:b/>
-                <w:sz w:val="20"/>
-                <w:szCs w:val="20"/>
-              </w:rPr>
-            </w:pPr>
-            <w:r>
-              <w:rPr>
-                <w:b/>
-                <w:sz w:val="20"/>
-                <w:szCs w:val="20"/>
-              </w:rPr>
-              <w:t>Final Presentation and Documentation</w:t>
-            </w:r>
-          </w:p>
-        </w:tc>
-        <w:tc>
-          <w:tcPr>
-            <w:tcW w:w="2115" w:type="dxa"/>
-            <w:shd w:val="clear" w:color="auto" w:fill="CCCCCC"/>
-            <w:tcMar>
-              <w:top w:w="100" w:type="dxa"/>
-              <w:left w:w="100" w:type="dxa"/>
-              <w:bottom w:w="100" w:type="dxa"/>
-              <w:right w:w="100" w:type="dxa"/>
-            </w:tcMar>
-          </w:tcPr>
-          <w:p>
-            <w:pPr>
-              <w:widowControl w:val="0"/>
-              <w:pBdr>
-                <w:top w:val="nil"/>
-                <w:left w:val="nil"/>
-                <w:bottom w:val="nil"/>
-                <w:right w:val="nil"/>
-                <w:between w:val="nil"/>
-              </w:pBdr>
-              <w:spacing w:line="240" w:lineRule="auto"/>
-              <w:rPr>
-                <w:b/>
-                <w:sz w:val="20"/>
-                <w:szCs w:val="20"/>
-              </w:rPr>
-            </w:pPr>
-            <w:r>
-              <w:rPr>
-                <w:b/>
-                <w:sz w:val="20"/>
-                <w:szCs w:val="20"/>
-              </w:rPr>
-              <w:t>12/10 - 12/17</w:t>
-            </w:r>
-          </w:p>
-        </w:tc>
-        <w:tc>
-          <w:tcPr>
-            <w:tcW w:w="1995" w:type="dxa"/>
-            <w:shd w:val="clear" w:color="auto" w:fill="CCCCCC"/>
-            <w:tcMar>
-              <w:top w:w="100" w:type="dxa"/>
-              <w:left w:w="100" w:type="dxa"/>
-              <w:bottom w:w="100" w:type="dxa"/>
-              <w:right w:w="100" w:type="dxa"/>
-            </w:tcMar>
-          </w:tcPr>
-          <w:p>
-            <w:pPr>
-              <w:widowControl w:val="0"/>
-              <w:pBdr>
-                <w:top w:val="nil"/>
-                <w:left w:val="nil"/>
-                <w:bottom w:val="nil"/>
-                <w:right w:val="nil"/>
-                <w:between w:val="nil"/>
-              </w:pBdr>
-              <w:spacing w:line="240" w:lineRule="auto"/>
-              <w:rPr>
-                <w:b/>
-                <w:sz w:val="20"/>
-                <w:szCs w:val="20"/>
-              </w:rPr>
-            </w:pPr>
-          </w:p>
-        </w:tc>
-      </w:tr>
-      <w:tr>
-        <w:tc>
-          <w:tcPr>
-            <w:tcW w:w="678" w:type="dxa"/>
-            <w:shd w:val="clear" w:color="auto" w:fill="auto"/>
-            <w:tcMar>
-              <w:top w:w="100" w:type="dxa"/>
-              <w:left w:w="100" w:type="dxa"/>
-              <w:bottom w:w="100" w:type="dxa"/>
-              <w:right w:w="100" w:type="dxa"/>
-            </w:tcMar>
-          </w:tcPr>
-          <w:p>
-            <w:pPr>
-              <w:widowControl w:val="0"/>
-              <w:pBdr>
-                <w:top w:val="nil"/>
-                <w:left w:val="nil"/>
-                <w:bottom w:val="nil"/>
-                <w:right w:val="nil"/>
-                <w:between w:val="nil"/>
-              </w:pBdr>
-              <w:spacing w:line="240" w:lineRule="auto"/>
-              <w:rPr>
-                <w:b/>
-                <w:sz w:val="20"/>
-                <w:szCs w:val="20"/>
-              </w:rPr>
-            </w:pPr>
-            <w:r>
-              <w:rPr>
-                <w:b/>
-                <w:sz w:val="20"/>
-                <w:szCs w:val="20"/>
-              </w:rPr>
-              <w:t>6.a</w:t>
-            </w:r>
-          </w:p>
-        </w:tc>
-        <w:tc>
-          <w:tcPr>
-            <w:tcW w:w="4576" w:type="dxa"/>
-            <w:shd w:val="clear" w:color="auto" w:fill="auto"/>
-            <w:tcMar>
-              <w:top w:w="100" w:type="dxa"/>
-              <w:left w:w="100" w:type="dxa"/>
-              <w:bottom w:w="100" w:type="dxa"/>
-              <w:right w:w="100" w:type="dxa"/>
-            </w:tcMar>
-          </w:tcPr>
-          <w:p>
-            <w:pPr>
-              <w:widowControl w:val="0"/>
-              <w:pBdr>
-                <w:top w:val="nil"/>
-                <w:left w:val="nil"/>
-                <w:bottom w:val="nil"/>
-                <w:right w:val="nil"/>
-                <w:between w:val="nil"/>
-              </w:pBdr>
-              <w:spacing w:line="240" w:lineRule="auto"/>
-              <w:rPr>
-                <w:sz w:val="20"/>
-                <w:szCs w:val="20"/>
-              </w:rPr>
-            </w:pPr>
-            <w:r>
-              <w:rPr>
-                <w:sz w:val="20"/>
-                <w:szCs w:val="20"/>
-              </w:rPr>
-              <w:t>Presentation</w:t>
-            </w:r>
-          </w:p>
-        </w:tc>
-        <w:tc>
-          <w:tcPr>
-            <w:tcW w:w="2115" w:type="dxa"/>
-            <w:shd w:val="clear" w:color="auto" w:fill="auto"/>
-            <w:tcMar>
-              <w:top w:w="100" w:type="dxa"/>
-              <w:left w:w="100" w:type="dxa"/>
-              <w:bottom w:w="100" w:type="dxa"/>
-              <w:right w:w="100" w:type="dxa"/>
-            </w:tcMar>
-          </w:tcPr>
-          <w:p>
-            <w:pPr>
-              <w:widowControl w:val="0"/>
-              <w:pBdr>
-                <w:top w:val="nil"/>
-                <w:left w:val="nil"/>
-                <w:bottom w:val="nil"/>
-                <w:right w:val="nil"/>
-                <w:between w:val="nil"/>
-              </w:pBdr>
-              <w:spacing w:line="240" w:lineRule="auto"/>
-              <w:rPr>
-                <w:sz w:val="20"/>
-                <w:szCs w:val="20"/>
-              </w:rPr>
-            </w:pPr>
-            <w:r>
-              <w:rPr>
-                <w:sz w:val="20"/>
-                <w:szCs w:val="20"/>
-              </w:rPr>
-              <w:t>12/10 - 12/17</w:t>
-            </w:r>
-          </w:p>
-        </w:tc>
-        <w:tc>
-          <w:tcPr>
-            <w:tcW w:w="1995" w:type="dxa"/>
-            <w:shd w:val="clear" w:color="auto" w:fill="auto"/>
-            <w:tcMar>
-              <w:top w:w="100" w:type="dxa"/>
-              <w:left w:w="100" w:type="dxa"/>
-              <w:bottom w:w="100" w:type="dxa"/>
-              <w:right w:w="100" w:type="dxa"/>
-            </w:tcMar>
-          </w:tcPr>
-          <w:p>
-            <w:pPr>
-              <w:widowControl w:val="0"/>
-              <w:pBdr>
-                <w:top w:val="nil"/>
-                <w:left w:val="nil"/>
-                <w:bottom w:val="nil"/>
-                <w:right w:val="nil"/>
-                <w:between w:val="nil"/>
-              </w:pBdr>
-              <w:spacing w:line="240" w:lineRule="auto"/>
-              <w:rPr>
-                <w:sz w:val="20"/>
-                <w:szCs w:val="20"/>
-              </w:rPr>
-            </w:pPr>
-            <w:r>
-              <w:rPr>
-                <w:sz w:val="20"/>
-                <w:szCs w:val="20"/>
-              </w:rPr>
-              <w:t>Mark</w:t>
-            </w:r>
-          </w:p>
-        </w:tc>
-      </w:tr>
-      <w:tr>
-        <w:tc>
-          <w:tcPr>
-            <w:tcW w:w="678" w:type="dxa"/>
-            <w:shd w:val="clear" w:color="auto" w:fill="auto"/>
-            <w:tcMar>
-              <w:top w:w="100" w:type="dxa"/>
-              <w:left w:w="100" w:type="dxa"/>
-              <w:bottom w:w="100" w:type="dxa"/>
-              <w:right w:w="100" w:type="dxa"/>
-            </w:tcMar>
-          </w:tcPr>
-          <w:p>
-            <w:pPr>
-              <w:widowControl w:val="0"/>
-              <w:pBdr>
-                <w:top w:val="nil"/>
-                <w:left w:val="nil"/>
-                <w:bottom w:val="nil"/>
-                <w:right w:val="nil"/>
-                <w:between w:val="nil"/>
-              </w:pBdr>
-              <w:spacing w:line="240" w:lineRule="auto"/>
-              <w:rPr>
-                <w:b/>
-                <w:sz w:val="20"/>
-                <w:szCs w:val="20"/>
-              </w:rPr>
-            </w:pPr>
-            <w:r>
-              <w:rPr>
-                <w:b/>
-                <w:sz w:val="20"/>
-                <w:szCs w:val="20"/>
-              </w:rPr>
-              <w:t>6.b</w:t>
-            </w:r>
-          </w:p>
-        </w:tc>
-        <w:tc>
-          <w:tcPr>
-            <w:tcW w:w="4576" w:type="dxa"/>
-            <w:shd w:val="clear" w:color="auto" w:fill="auto"/>
-            <w:tcMar>
-              <w:top w:w="100" w:type="dxa"/>
-              <w:left w:w="100" w:type="dxa"/>
-              <w:bottom w:w="100" w:type="dxa"/>
-              <w:right w:w="100" w:type="dxa"/>
-            </w:tcMar>
-          </w:tcPr>
-          <w:p>
-            <w:pPr>
-              <w:widowControl w:val="0"/>
-              <w:pBdr>
-                <w:top w:val="nil"/>
-                <w:left w:val="nil"/>
-                <w:bottom w:val="nil"/>
-                <w:right w:val="nil"/>
-                <w:between w:val="nil"/>
-              </w:pBdr>
-              <w:spacing w:line="240" w:lineRule="auto"/>
-              <w:rPr>
-                <w:sz w:val="20"/>
-                <w:szCs w:val="20"/>
-              </w:rPr>
-            </w:pPr>
-            <w:r>
-              <w:rPr>
-                <w:sz w:val="20"/>
-                <w:szCs w:val="20"/>
-              </w:rPr>
-              <w:t>Documentation</w:t>
-            </w:r>
-          </w:p>
-        </w:tc>
-        <w:tc>
-          <w:tcPr>
-            <w:tcW w:w="2115" w:type="dxa"/>
-            <w:shd w:val="clear" w:color="auto" w:fill="auto"/>
-            <w:tcMar>
-              <w:top w:w="100" w:type="dxa"/>
-              <w:left w:w="100" w:type="dxa"/>
-              <w:bottom w:w="100" w:type="dxa"/>
-              <w:right w:w="100" w:type="dxa"/>
-            </w:tcMar>
-          </w:tcPr>
-          <w:p>
-            <w:pPr>
-              <w:widowControl w:val="0"/>
-              <w:pBdr>
-                <w:top w:val="nil"/>
-                <w:left w:val="nil"/>
-                <w:bottom w:val="nil"/>
-                <w:right w:val="nil"/>
-                <w:between w:val="nil"/>
-              </w:pBdr>
-              <w:spacing w:line="240" w:lineRule="auto"/>
-              <w:rPr>
-                <w:sz w:val="20"/>
-                <w:szCs w:val="20"/>
-              </w:rPr>
-            </w:pPr>
-            <w:r>
-              <w:rPr>
-                <w:sz w:val="20"/>
-                <w:szCs w:val="20"/>
-              </w:rPr>
-              <w:t>12/10 - 12/17</w:t>
-            </w:r>
-          </w:p>
-        </w:tc>
-        <w:tc>
-          <w:tcPr>
-            <w:tcW w:w="1995" w:type="dxa"/>
-            <w:shd w:val="clear" w:color="auto" w:fill="auto"/>
-            <w:tcMar>
-              <w:top w:w="100" w:type="dxa"/>
-              <w:left w:w="100" w:type="dxa"/>
-              <w:bottom w:w="100" w:type="dxa"/>
-              <w:right w:w="100" w:type="dxa"/>
-            </w:tcMar>
-          </w:tcPr>
-          <w:p>
-            <w:pPr>
-              <w:widowControl w:val="0"/>
-              <w:pBdr>
-                <w:top w:val="nil"/>
-                <w:left w:val="nil"/>
-                <w:bottom w:val="nil"/>
-                <w:right w:val="nil"/>
-                <w:between w:val="nil"/>
-              </w:pBdr>
-              <w:spacing w:line="240" w:lineRule="auto"/>
-              <w:rPr>
-                <w:sz w:val="20"/>
-                <w:szCs w:val="20"/>
-              </w:rPr>
-            </w:pPr>
-            <w:r>
-              <w:rPr>
-                <w:sz w:val="20"/>
-                <w:szCs w:val="20"/>
-              </w:rPr>
-              <w:t>An/Vivek</w:t>
-            </w:r>
-          </w:p>
-        </w:tc>
-      </w:tr>
-      <w:tr>
-        <w:tc>
-          <w:tcPr>
-            <w:tcW w:w="678" w:type="dxa"/>
+            <w:tcW w:w="679" w:type="dxa"/>
             <w:shd w:val="clear" w:color="auto" w:fill="auto"/>
             <w:tcMar>
               <w:top w:w="100" w:type="dxa"/>
@@ -3329,87 +2900,39 @@
         <w:t xml:space="preserve">The primary endpoint of the project would be to successfully detect and segment main apparel objects from product based still images e.g. catalog images of shirts, pants, jackets, etc. </w:t>
       </w:r>
       <w:r>
-        <w:t>{</w:t>
-      </w:r>
-      <w:r>
-        <w:rPr>
-          <w:rFonts w:ascii="Helvetica Neue" w:hAnsi="Helvetica Neue" w:cs="Helvetica Neue"/>
-          <w:color w:val="000000"/>
-          <w:highlight w:val="yellow"/>
-          <w:lang w:val="en-US"/>
-        </w:rPr>
-        <w:t>Maybe the objective of the project should be to try a couple of different methods/</w:t>
+        <w:t xml:space="preserve"> </w:t>
+      </w:r>
+      <w:r>
+        <w:t xml:space="preserve">Once this is achieved, we will attempt to use the same model towards segmenting scene-based images </w:t>
       </w:r>
       <w:proofErr w:type="spellStart"/>
       <w:r>
-        <w:rPr>
-          <w:rFonts w:ascii="Helvetica Neue" w:hAnsi="Helvetica Neue" w:cs="Helvetica Neue"/>
-          <w:color w:val="000000"/>
-          <w:highlight w:val="yellow"/>
-          <w:lang w:val="en-US"/>
-        </w:rPr>
-        <w:t>architecures</w:t>
+        <w:t>e.g</w:t>
       </w:r>
       <w:proofErr w:type="spellEnd"/>
       <w:r>
-        <w:rPr>
-          <w:rFonts w:ascii="Helvetica Neue" w:hAnsi="Helvetica Neue" w:cs="Helvetica Neue"/>
-          <w:color w:val="000000"/>
-          <w:highlight w:val="yellow"/>
-          <w:lang w:val="en-US"/>
-        </w:rPr>
-        <w:t xml:space="preserve"> for segmentation of fashion items?</w:t>
-      </w:r>
-      <w:r>
-        <w:rPr>
-          <w:highlight w:val="yellow"/>
-        </w:rPr>
-        <w:t>}</w:t>
-      </w:r>
-      <w:r>
-        <w:t xml:space="preserve"> </w:t>
-      </w:r>
-      <w:r>
-        <w:t xml:space="preserve">Once this is achieved, we will attempt to use the same model towards segmenting scene-based images </w:t>
-      </w:r>
-      <w:proofErr w:type="spellStart"/>
-      <w:r>
-        <w:t>e.g</w:t>
-      </w:r>
-      <w:proofErr w:type="spellEnd"/>
-      <w:r>
         <w:t xml:space="preserve"> model wearing a complete ensemble of shirt, pants, shoes and hat. </w:t>
       </w:r>
     </w:p>
-    <w:p/>
     <w:p>
       <w:pPr>
         <w:rPr>
           <w:b/>
+          <w:sz w:val="24"/>
+          <w:szCs w:val="24"/>
         </w:rPr>
       </w:pPr>
       <w:r>
-        <w:t>The secondary endpoint of the project would be to implement the recommendation system based on the output of the segmentation framework.</w:t>
-      </w:r>
-      <w:r>
-        <w:t xml:space="preserve"> {</w:t>
-      </w:r>
-      <w:r>
         <w:rPr>
-          <w:rFonts w:ascii="Helvetica Neue" w:hAnsi="Helvetica Neue" w:cs="Helvetica Neue"/>
-          <w:color w:val="000000"/>
-          <w:highlight w:val="yellow"/>
-          <w:lang w:val="en-US"/>
+          <w:b/>
+          <w:sz w:val="24"/>
+          <w:szCs w:val="24"/>
         </w:rPr>
-        <w:t>I suggest removing this portion unless you find strongly related work that does this. Rewrite as a nice-to-have if time permits.</w:t>
-      </w:r>
-      <w:r>
-        <w:t>}</w:t>
-      </w:r>
-    </w:p>
-    <w:p>
-      <w:pPr>
-        <w:ind w:left="720"/>
+        <w:br w:type="page"/>
+      </w:r>
+    </w:p>
+    <w:p>
+      <w:pPr>
         <w:rPr>
           <w:b/>
           <w:sz w:val="24"/>
@@ -3526,7 +3049,6 @@
     </w:p>
     <w:p>
       <w:r>
-        <w:lastRenderedPageBreak/>
         <w:t xml:space="preserve">[5] </w:t>
       </w:r>
       <w:proofErr w:type="spellStart"/>
@@ -4364,7 +3886,7 @@
       </w:pPr>
     </w:pPrDefault>
   </w:docDefaults>
-  <w:latentStyles w:defLockedState="0" w:defUIPriority="99" w:defSemiHidden="0" w:defUnhideWhenUsed="0" w:defQFormat="0" w:count="375">
+  <w:latentStyles w:defLockedState="0" w:defUIPriority="99" w:defSemiHidden="0" w:defUnhideWhenUsed="0" w:defQFormat="0" w:count="376">
     <w:lsdException w:name="Normal" w:uiPriority="0" w:qFormat="1"/>
     <w:lsdException w:name="heading 1" w:uiPriority="9" w:qFormat="1"/>
     <w:lsdException w:name="heading 2" w:semiHidden="1" w:uiPriority="9" w:unhideWhenUsed="1" w:qFormat="1"/>
@@ -4470,7 +3992,6 @@
     <w:lsdException w:name="HTML Sample" w:semiHidden="1" w:unhideWhenUsed="1"/>
     <w:lsdException w:name="HTML Typewriter" w:semiHidden="1" w:unhideWhenUsed="1"/>
     <w:lsdException w:name="HTML Variable" w:semiHidden="1" w:unhideWhenUsed="1"/>
-    <w:lsdException w:name="Normal Table" w:semiHidden="1" w:unhideWhenUsed="1"/>
     <w:lsdException w:name="annotation subject" w:semiHidden="1" w:unhideWhenUsed="1"/>
     <w:lsdException w:name="No List" w:semiHidden="1" w:unhideWhenUsed="1"/>
     <w:lsdException w:name="Outline List 1" w:semiHidden="1" w:unhideWhenUsed="1"/>
@@ -4517,10 +4038,8 @@
     <w:lsdException w:name="Table Subtle 2" w:semiHidden="1" w:unhideWhenUsed="1"/>
     <w:lsdException w:name="Table Web 1" w:semiHidden="1" w:unhideWhenUsed="1"/>
     <w:lsdException w:name="Table Web 2" w:semiHidden="1" w:unhideWhenUsed="1"/>
-    <w:lsdException w:name="Table Web 3" w:semiHidden="1" w:unhideWhenUsed="1"/>
     <w:lsdException w:name="Balloon Text" w:semiHidden="1" w:unhideWhenUsed="1"/>
     <w:lsdException w:name="Table Grid" w:uiPriority="39"/>
-    <w:lsdException w:name="Table Theme" w:semiHidden="1" w:unhideWhenUsed="1"/>
     <w:lsdException w:name="Placeholder Text" w:semiHidden="1"/>
     <w:lsdException w:name="No Spacing" w:uiPriority="1" w:qFormat="1"/>
     <w:lsdException w:name="Light Shading" w:uiPriority="60"/>
@@ -4740,6 +4259,7 @@
     <w:lsdException w:name="Smart Hyperlink" w:semiHidden="1" w:unhideWhenUsed="1"/>
     <w:lsdException w:name="Hashtag" w:semiHidden="1" w:unhideWhenUsed="1"/>
     <w:lsdException w:name="Unresolved Mention" w:semiHidden="1" w:unhideWhenUsed="1"/>
+    <w:lsdException w:name="Smart Link" w:semiHidden="1" w:unhideWhenUsed="1"/>
   </w:latentStyles>
   <w:style w:type="paragraph" w:default="1" w:styleId="Normal">
     <w:name w:val="Normal"/>

</xml_diff>